<commit_message>
Updated Archive for Notice of Cancelllation
</commit_message>
<xml_diff>
--- a/public/word_results/Abstract Of Quotations-SVP.docx
+++ b/public/word_results/Abstract Of Quotations-SVP.docx
@@ -270,7 +270,7 @@
                 <w:sz w:val="18"/>
                 <w:szCs w:val="18"/>
               </w:rPr>
-              <w:t>July 25, 2023</w:t>
+              <w:t>March 05, 2024</w:t>
             </w:r>
           </w:p>
         </w:tc>
@@ -434,7 +434,7 @@
                 <w:sz w:val="24"/>
                 <w:szCs w:val="24"/>
               </w:rPr>
-              <w:t>LDRRMF 2023-03</w:t>
+              <w:t>GF 2024-001</w:t>
             </w:r>
           </w:p>
         </w:tc>
@@ -594,7 +594,7 @@
                 <w:sz w:val="24"/>
                 <w:szCs w:val="24"/>
               </w:rPr>
-              <w:t>REHABILITATION/ IMPROVEMENT OF ADAOAY - ANCHOKEY - PACSO - CATTUBO PROVINCIAL ROAD, KABAYAN AND ATOK</w:t>
+              <w:t>IMPROVEMENT OF CABUTOTAN FMR ALONG PILOD RESIDENCE, AMPUSONGAN, BAKUN</w:t>
             </w:r>
           </w:p>
         </w:tc>
@@ -680,7 +680,7 @@
                 <w:sz w:val="24"/>
                 <w:szCs w:val="24"/>
               </w:rPr>
-              <w:t>ATOK</w:t>
+              <w:t>BAKUN</w:t>
             </w:r>
             <w:r>
               <w:rPr>
@@ -795,7 +795,7 @@
                 <w:sz w:val="24"/>
                 <w:szCs w:val="24"/>
               </w:rPr>
-              <w:t xml:space="preserve"> 1,000,000.00</w:t>
+              <w:t xml:space="preserve"> 500,000.00</w:t>
             </w:r>
           </w:p>
         </w:tc>
@@ -881,7 +881,7 @@
                 <w:sz w:val="24"/>
                 <w:szCs w:val="24"/>
               </w:rPr>
-              <w:t>LDRRMF 202</w:t>
+              <w:t>GF CY 2024</w:t>
             </w:r>
           </w:p>
         </w:tc>
@@ -1105,6 +1105,8 @@
     </w:p>
     <w:tbl>
       <w:tblGrid>
+        <w:gridCol/>
+        <w:gridCol/>
         <w:gridCol/>
         <w:gridCol/>
         <w:gridCol/>
@@ -1147,10 +1149,57 @@
         <w:tc>
           <w:tcPr/>
           <w:p>
-            <w:pPr/>
-            <w:r>
-              <w:rPr/>
-              <w:t xml:space="preserve"/>
+            <w:pPr>
+              <w:jc w:val="center"/>
+              <w:spacing w:after="0"/>
+            </w:pPr>
+            <w:r>
+              <w:rPr>
+                <w:rFonts w:ascii="Arial Narrow" w:hAnsi="Arial Narrow" w:eastAsia="Arial Narrow" w:cs="Arial Narrow"/>
+                <w:sz w:val="24"/>
+                <w:szCs w:val="24"/>
+                <w:b w:val="1"/>
+                <w:bCs w:val="1"/>
+              </w:rPr>
+              <w:t xml:space="preserve">1</w:t>
+            </w:r>
+          </w:p>
+        </w:tc>
+        <w:tc>
+          <w:tcPr/>
+          <w:p>
+            <w:pPr>
+              <w:jc w:val="center"/>
+              <w:spacing w:after="0"/>
+            </w:pPr>
+            <w:r>
+              <w:rPr>
+                <w:rFonts w:ascii="Arial Narrow" w:hAnsi="Arial Narrow" w:eastAsia="Arial Narrow" w:cs="Arial Narrow"/>
+                <w:sz w:val="24"/>
+                <w:szCs w:val="24"/>
+                <w:b w:val="1"/>
+                <w:bCs w:val="1"/>
+              </w:rPr>
+              <w:t xml:space="preserve">2</w:t>
+            </w:r>
+          </w:p>
+        </w:tc>
+        <w:tc>
+          <w:tcPr/>
+          <w:p>
+            <w:pPr>
+              <w:jc w:val="center"/>
+              <w:spacing w:after="0"/>
+            </w:pPr>
+            <w:r>
+              <w:rPr>
+                <w:rFonts w:ascii="Arial Narrow" w:hAnsi="Arial Narrow" w:eastAsia="Arial Narrow" w:cs="Arial Narrow"/>
+                <w:sz w:val="24"/>
+                <w:szCs w:val="24"/>
+                <w:b w:val="1"/>
+                <w:bCs w:val="1"/>
+              </w:rPr>
+              <w:t xml:space="preserve">3</w:t>
             </w:r>
           </w:p>
         </w:tc>
@@ -1187,7 +1236,9 @@
           </w:p>
         </w:tc>
         <w:tc>
-          <w:tcPr/>
+          <w:tcPr>
+            <w:tcW w:w="1800" w:type="dxa"/>
+          </w:tcPr>
           <w:p>
             <w:pPr>
               <w:jc w:val="center"/>
@@ -1201,7 +1252,49 @@
                 <w:b w:val="1"/>
                 <w:bCs w:val="1"/>
               </w:rPr>
-              <w:t xml:space="preserve">No Quotations</w:t>
+              <w:t xml:space="preserve">MXC CONSTRUCTION</w:t>
+            </w:r>
+          </w:p>
+        </w:tc>
+        <w:tc>
+          <w:tcPr>
+            <w:tcW w:w="1800" w:type="dxa"/>
+          </w:tcPr>
+          <w:p>
+            <w:pPr>
+              <w:jc w:val="center"/>
+              <w:spacing w:after="0"/>
+            </w:pPr>
+            <w:r>
+              <w:rPr>
+                <w:rFonts w:ascii="Arial Narrow" w:hAnsi="Arial Narrow" w:eastAsia="Arial Narrow" w:cs="Arial Narrow"/>
+                <w:sz w:val="24"/>
+                <w:szCs w:val="24"/>
+                <w:b w:val="1"/>
+                <w:bCs w:val="1"/>
+              </w:rPr>
+              <w:t xml:space="preserve">NORJOHN CONSTRUCTION</w:t>
+            </w:r>
+          </w:p>
+        </w:tc>
+        <w:tc>
+          <w:tcPr>
+            <w:tcW w:w="1800" w:type="dxa"/>
+          </w:tcPr>
+          <w:p>
+            <w:pPr>
+              <w:jc w:val="center"/>
+              <w:spacing w:after="0"/>
+            </w:pPr>
+            <w:r>
+              <w:rPr>
+                <w:rFonts w:ascii="Arial Narrow" w:hAnsi="Arial Narrow" w:eastAsia="Arial Narrow" w:cs="Arial Narrow"/>
+                <w:sz w:val="24"/>
+                <w:szCs w:val="24"/>
+                <w:b w:val="1"/>
+                <w:bCs w:val="1"/>
+              </w:rPr>
+              <w:t xml:space="preserve">APAKLO KIN CONSTRUCTION AND ENGINEERING SERVICES</w:t>
             </w:r>
           </w:p>
         </w:tc>
@@ -1238,12 +1331,65 @@
           </w:p>
         </w:tc>
         <w:tc>
-          <w:tcPr/>
-          <w:p>
-            <w:pPr/>
-            <w:r>
-              <w:rPr/>
-              <w:t xml:space="preserve"/>
+          <w:tcPr>
+            <w:tcW w:w="1800" w:type="dxa"/>
+          </w:tcPr>
+          <w:p>
+            <w:pPr>
+              <w:jc w:val="center"/>
+              <w:spacing w:after="0"/>
+            </w:pPr>
+            <w:r>
+              <w:rPr>
+                <w:rFonts w:ascii="Arial Narrow" w:hAnsi="Arial Narrow" w:eastAsia="Arial Narrow" w:cs="Arial Narrow"/>
+                <w:sz w:val="24"/>
+                <w:szCs w:val="24"/>
+                <w:b w:val="1"/>
+                <w:bCs w:val="1"/>
+              </w:rPr>
+              <w:t xml:space="preserve">Did Not Submit</w:t>
+            </w:r>
+          </w:p>
+        </w:tc>
+        <w:tc>
+          <w:tcPr>
+            <w:tcW w:w="1800" w:type="dxa"/>
+          </w:tcPr>
+          <w:p>
+            <w:pPr>
+              <w:jc w:val="center"/>
+              <w:spacing w:after="0"/>
+            </w:pPr>
+            <w:r>
+              <w:rPr>
+                <w:rFonts w:ascii="Arial Narrow" w:hAnsi="Arial Narrow" w:eastAsia="Arial Narrow" w:cs="Arial Narrow"/>
+                <w:sz w:val="24"/>
+                <w:szCs w:val="24"/>
+                <w:b w:val="1"/>
+                <w:bCs w:val="1"/>
+              </w:rPr>
+              <w:t xml:space="preserve">Did Not Submit</w:t>
+            </w:r>
+          </w:p>
+        </w:tc>
+        <w:tc>
+          <w:tcPr>
+            <w:tcW w:w="1800" w:type="dxa"/>
+          </w:tcPr>
+          <w:p>
+            <w:pPr>
+              <w:jc w:val="center"/>
+              <w:spacing w:after="0"/>
+            </w:pPr>
+            <w:r>
+              <w:rPr>
+                <w:rFonts w:ascii="Arial Narrow" w:hAnsi="Arial Narrow" w:eastAsia="Arial Narrow" w:cs="Arial Narrow"/>
+                <w:sz w:val="24"/>
+                <w:szCs w:val="24"/>
+                <w:b w:val="1"/>
+                <w:bCs w:val="1"/>
+              </w:rPr>
+              <w:t xml:space="preserve">PHP 499,000.17</w:t>
             </w:r>
           </w:p>
         </w:tc>
@@ -1280,12 +1426,65 @@
           </w:p>
         </w:tc>
         <w:tc>
-          <w:tcPr/>
-          <w:p>
-            <w:pPr/>
-            <w:r>
-              <w:rPr/>
+          <w:tcPr>
+            <w:tcW w:w="1800" w:type="dxa"/>
+          </w:tcPr>
+          <w:p>
+            <w:pPr>
+              <w:jc w:val="center"/>
+              <w:spacing w:after="0"/>
+            </w:pPr>
+            <w:r>
+              <w:rPr>
+                <w:rFonts w:ascii="Arial Narrow" w:hAnsi="Arial Narrow" w:eastAsia="Arial Narrow" w:cs="Arial Narrow"/>
+                <w:sz w:val="24"/>
+                <w:szCs w:val="24"/>
+                <w:b w:val="1"/>
+                <w:bCs w:val="1"/>
+              </w:rPr>
               <w:t xml:space="preserve"/>
+            </w:r>
+          </w:p>
+        </w:tc>
+        <w:tc>
+          <w:tcPr>
+            <w:tcW w:w="1800" w:type="dxa"/>
+          </w:tcPr>
+          <w:p>
+            <w:pPr>
+              <w:jc w:val="center"/>
+              <w:spacing w:after="0"/>
+            </w:pPr>
+            <w:r>
+              <w:rPr>
+                <w:rFonts w:ascii="Arial Narrow" w:hAnsi="Arial Narrow" w:eastAsia="Arial Narrow" w:cs="Arial Narrow"/>
+                <w:sz w:val="24"/>
+                <w:szCs w:val="24"/>
+                <w:b w:val="1"/>
+                <w:bCs w:val="1"/>
+              </w:rPr>
+              <w:t xml:space="preserve"/>
+            </w:r>
+          </w:p>
+        </w:tc>
+        <w:tc>
+          <w:tcPr>
+            <w:tcW w:w="1800" w:type="dxa"/>
+          </w:tcPr>
+          <w:p>
+            <w:pPr>
+              <w:jc w:val="center"/>
+              <w:spacing w:after="0"/>
+            </w:pPr>
+            <w:r>
+              <w:rPr>
+                <w:rFonts w:ascii="Arial Narrow" w:hAnsi="Arial Narrow" w:eastAsia="Arial Narrow" w:cs="Arial Narrow"/>
+                <w:sz w:val="24"/>
+                <w:szCs w:val="24"/>
+                <w:b w:val="1"/>
+                <w:bCs w:val="1"/>
+              </w:rPr>
+              <w:t xml:space="preserve">PHP 499,000.17</w:t>
             </w:r>
           </w:p>
         </w:tc>
@@ -1322,12 +1521,65 @@
           </w:p>
         </w:tc>
         <w:tc>
-          <w:tcPr/>
-          <w:p>
-            <w:pPr/>
-            <w:r>
-              <w:rPr/>
+          <w:tcPr>
+            <w:tcW w:w="1800" w:type="dxa"/>
+          </w:tcPr>
+          <w:p>
+            <w:pPr>
+              <w:jc w:val="center"/>
+              <w:spacing w:after="0"/>
+            </w:pPr>
+            <w:r>
+              <w:rPr>
+                <w:rFonts w:ascii="Arial Narrow" w:hAnsi="Arial Narrow" w:eastAsia="Arial Narrow" w:cs="Arial Narrow"/>
+                <w:sz w:val="24"/>
+                <w:szCs w:val="24"/>
+                <w:b w:val="0"/>
+                <w:bCs w:val="0"/>
+              </w:rPr>
               <w:t xml:space="preserve"/>
+            </w:r>
+          </w:p>
+        </w:tc>
+        <w:tc>
+          <w:tcPr>
+            <w:tcW w:w="1800" w:type="dxa"/>
+          </w:tcPr>
+          <w:p>
+            <w:pPr>
+              <w:jc w:val="center"/>
+              <w:spacing w:after="0"/>
+            </w:pPr>
+            <w:r>
+              <w:rPr>
+                <w:rFonts w:ascii="Arial Narrow" w:hAnsi="Arial Narrow" w:eastAsia="Arial Narrow" w:cs="Arial Narrow"/>
+                <w:sz w:val="24"/>
+                <w:szCs w:val="24"/>
+                <w:b w:val="0"/>
+                <w:bCs w:val="0"/>
+              </w:rPr>
+              <w:t xml:space="preserve"/>
+            </w:r>
+          </w:p>
+        </w:tc>
+        <w:tc>
+          <w:tcPr>
+            <w:tcW w:w="1800" w:type="dxa"/>
+          </w:tcPr>
+          <w:p>
+            <w:pPr>
+              <w:jc w:val="center"/>
+              <w:spacing w:after="0"/>
+            </w:pPr>
+            <w:r>
+              <w:rPr>
+                <w:rFonts w:ascii="Arial Narrow" w:hAnsi="Arial Narrow" w:eastAsia="Arial Narrow" w:cs="Arial Narrow"/>
+                <w:sz w:val="24"/>
+                <w:szCs w:val="24"/>
+                <w:b w:val="0"/>
+                <w:bCs w:val="0"/>
+              </w:rPr>
+              <w:t xml:space="preserve">Lone Quotation</w:t>
             </w:r>
           </w:p>
         </w:tc>
@@ -1591,7 +1843,7 @@
                 <w:b/>
                 <w:u w:val="single"/>
               </w:rPr>
-              <w:t>ANNABELLE B. HIDALGO</w:t>
+              <w:t>ELEAZAR B. CARIAS</w:t>
             </w:r>
           </w:p>
           <w:p>
@@ -1629,7 +1881,7 @@
                 <w:b/>
                 <w:u w:val="single"/>
               </w:rPr>
-              <w:t>ELEAZAR B. CARIAS</w:t>
+              <w:t>ANNABELLE B. HIDALGO</w:t>
             </w:r>
           </w:p>
           <w:p>
@@ -2280,7 +2532,7 @@
                 <w:sz w:val="18"/>
                 <w:szCs w:val="18"/>
               </w:rPr>
-              <w:t>July 25, 2023</w:t>
+              <w:t>March 05, 2024</w:t>
             </w:r>
           </w:p>
         </w:tc>
@@ -2444,7 +2696,7 @@
                 <w:sz w:val="24"/>
                 <w:szCs w:val="24"/>
               </w:rPr>
-              <w:t>SB1-2023-34</w:t>
+              <w:t>2024-053</w:t>
             </w:r>
           </w:p>
         </w:tc>
@@ -2604,7 +2856,7 @@
                 <w:sz w:val="24"/>
                 <w:szCs w:val="24"/>
               </w:rPr>
-              <w:t>CONSTRUCTION OF CANAL FROM CAMANGGAAN PUBLIC COMFORT ROOM TO MILL, VIRAC, ITOGON</w:t>
+              <w:t>IMPROVEMENT OF TABAK-LUBAN FMR, GAMBANG, BAKUN</w:t>
             </w:r>
           </w:p>
         </w:tc>
@@ -2690,7 +2942,7 @@
                 <w:sz w:val="24"/>
                 <w:szCs w:val="24"/>
               </w:rPr>
-              <w:t>ITOGON</w:t>
+              <w:t>BAKUN</w:t>
             </w:r>
             <w:r>
               <w:rPr>
@@ -2891,7 +3143,7 @@
                 <w:sz w:val="24"/>
                 <w:szCs w:val="24"/>
               </w:rPr>
-              <w:t>SB NO. 1 GF 2023</w:t>
+              <w:t>20% PDF CY 2024</w:t>
             </w:r>
           </w:p>
         </w:tc>
@@ -3262,7 +3514,7 @@
                 <w:b w:val="1"/>
                 <w:bCs w:val="1"/>
               </w:rPr>
-              <w:t xml:space="preserve">PBAJ CONSTRUCTION &amp; SUPPLY</w:t>
+              <w:t xml:space="preserve">NORJOHN CONSTRUCTION</w:t>
             </w:r>
           </w:p>
         </w:tc>
@@ -3283,7 +3535,7 @@
                 <w:b w:val="1"/>
                 <w:bCs w:val="1"/>
               </w:rPr>
-              <w:t xml:space="preserve">ONLYBOY CONSTRUCTION SERVICES</w:t>
+              <w:t xml:space="preserve">APAKLO KIN CONSTRUCTION AND ENGINEERING SERVICES</w:t>
             </w:r>
           </w:p>
         </w:tc>
@@ -3304,7 +3556,7 @@
                 <w:b w:val="1"/>
                 <w:bCs w:val="1"/>
               </w:rPr>
-              <w:t xml:space="preserve">NINETY ONE BUILDERS</w:t>
+              <w:t xml:space="preserve">DICAY CONSTRUCTION SUPPLY AND SERVICES</w:t>
             </w:r>
           </w:p>
         </w:tc>
@@ -3399,7 +3651,7 @@
                 <w:b w:val="1"/>
                 <w:bCs w:val="1"/>
               </w:rPr>
-              <w:t xml:space="preserve">PHP 999,800.00</w:t>
+              <w:t xml:space="preserve">PHP 998,093.57</w:t>
             </w:r>
           </w:p>
         </w:tc>
@@ -3494,7 +3746,7 @@
                 <w:b w:val="1"/>
                 <w:bCs w:val="1"/>
               </w:rPr>
-              <w:t xml:space="preserve">PHP 999,799.80</w:t>
+              <w:t xml:space="preserve">PHP 998,093.57</w:t>
             </w:r>
           </w:p>
         </w:tc>
@@ -3853,7 +4105,7 @@
                 <w:b/>
                 <w:u w:val="single"/>
               </w:rPr>
-              <w:t>ANNABELLE B. HIDALGO</w:t>
+              <w:t>ELEAZAR B. CARIAS</w:t>
             </w:r>
           </w:p>
           <w:p>
@@ -3891,7 +4143,7 @@
                 <w:b/>
                 <w:u w:val="single"/>
               </w:rPr>
-              <w:t>ELEAZAR B. CARIAS</w:t>
+              <w:t>ANNABELLE B. HIDALGO</w:t>
             </w:r>
           </w:p>
           <w:p>
@@ -4542,7 +4794,7 @@
                 <w:sz w:val="18"/>
                 <w:szCs w:val="18"/>
               </w:rPr>
-              <w:t>July 25, 2023</w:t>
+              <w:t>March 05, 2024</w:t>
             </w:r>
           </w:p>
         </w:tc>
@@ -4706,7 +4958,7 @@
                 <w:sz w:val="24"/>
                 <w:szCs w:val="24"/>
               </w:rPr>
-              <w:t>2023-042</w:t>
+              <w:t>GF 2023-19</w:t>
             </w:r>
           </w:p>
         </w:tc>
@@ -4866,7 +5118,7 @@
                 <w:sz w:val="24"/>
                 <w:szCs w:val="24"/>
               </w:rPr>
-              <w:t>CONSTRUCTION OF FLOOD CONTROL AT PINAYANG RIVER, TAWANGAN, KABAYAN</w:t>
+              <w:t>COMPLETION OF BARANGAY HALL PHASE II, AMGALEYGUEY, BUGUIAS</w:t>
             </w:r>
           </w:p>
         </w:tc>
@@ -4952,7 +5204,7 @@
                 <w:sz w:val="24"/>
                 <w:szCs w:val="24"/>
               </w:rPr>
-              <w:t>KABAYAN</w:t>
+              <w:t>BUGUIAS</w:t>
             </w:r>
             <w:r>
               <w:rPr>
@@ -5153,7 +5405,7 @@
                 <w:sz w:val="24"/>
                 <w:szCs w:val="24"/>
               </w:rPr>
-              <w:t>20% PDF CY 2023</w:t>
+              <w:t>GF CY 2023</w:t>
             </w:r>
           </w:p>
         </w:tc>
@@ -5524,7 +5776,7 @@
                 <w:b w:val="1"/>
                 <w:bCs w:val="1"/>
               </w:rPr>
-              <w:t xml:space="preserve">NORJOHN CONSTRUCTION</w:t>
+              <w:t xml:space="preserve">APAKLO KIN CONSTRUCTION AND ENGINEERING SERVICES</w:t>
             </w:r>
           </w:p>
         </w:tc>
@@ -5545,7 +5797,7 @@
                 <w:b w:val="1"/>
                 <w:bCs w:val="1"/>
               </w:rPr>
-              <w:t xml:space="preserve">FAMILY CIRCLE CONSTRUCTION</w:t>
+              <w:t xml:space="preserve">KAJICSON CONSTRUCTION SERVICES</w:t>
             </w:r>
           </w:p>
         </w:tc>
@@ -5566,7 +5818,7 @@
                 <w:b w:val="1"/>
                 <w:bCs w:val="1"/>
               </w:rPr>
-              <w:t xml:space="preserve">CHRISHUA CONSTRUCTION SERVICES</w:t>
+              <w:t xml:space="preserve">CKP TOPSIDE HARDWARE &amp; CONSTRUCTION SUPPLY</w:t>
             </w:r>
           </w:p>
         </w:tc>
@@ -5661,7 +5913,7 @@
                 <w:b w:val="1"/>
                 <w:bCs w:val="1"/>
               </w:rPr>
-              <w:t xml:space="preserve">PHP 998,000.00</w:t>
+              <w:t xml:space="preserve">PHP 999,769.34</w:t>
             </w:r>
           </w:p>
         </w:tc>
@@ -5756,7 +6008,7 @@
                 <w:b w:val="1"/>
                 <w:bCs w:val="1"/>
               </w:rPr>
-              <w:t xml:space="preserve">PHP 998,000.00</w:t>
+              <w:t xml:space="preserve">PHP 999,769.24</w:t>
             </w:r>
           </w:p>
         </w:tc>
@@ -6115,7 +6367,7 @@
                 <w:b/>
                 <w:u w:val="single"/>
               </w:rPr>
-              <w:t>ANNABELLE B. HIDALGO</w:t>
+              <w:t>ELEAZAR B. CARIAS</w:t>
             </w:r>
           </w:p>
           <w:p>
@@ -6153,7 +6405,7 @@
                 <w:b/>
                 <w:u w:val="single"/>
               </w:rPr>
-              <w:t>ELEAZAR B. CARIAS</w:t>
+              <w:t>ANNABELLE B. HIDALGO</w:t>
             </w:r>
           </w:p>
           <w:p>
@@ -6804,7 +7056,7 @@
                 <w:sz w:val="18"/>
                 <w:szCs w:val="18"/>
               </w:rPr>
-              <w:t>July 25, 2023</w:t>
+              <w:t>March 05, 2024</w:t>
             </w:r>
           </w:p>
         </w:tc>
@@ -6968,7 +7220,7 @@
                 <w:sz w:val="24"/>
                 <w:szCs w:val="24"/>
               </w:rPr>
-              <w:t>SB1-2023-33</w:t>
+              <w:t>2024-059</w:t>
             </w:r>
           </w:p>
         </w:tc>
@@ -7128,7 +7380,7 @@
                 <w:sz w:val="24"/>
                 <w:szCs w:val="24"/>
               </w:rPr>
-              <w:t>IMPROVEMENT OF BUMAGAT TO MONGOL FMR, LOWER BATAN, KABAYAN</w:t>
+              <w:t>IMPROVEMENT OF JCTS 73-DANGPA-DALDAL-AKIPAN-LENGADAN-JBL ROAD, AMGALEYGUEY, BUGUIAS</w:t>
             </w:r>
           </w:p>
         </w:tc>
@@ -7214,7 +7466,7 @@
                 <w:sz w:val="24"/>
                 <w:szCs w:val="24"/>
               </w:rPr>
-              <w:t>KABAYAN</w:t>
+              <w:t>BUGUIAS</w:t>
             </w:r>
             <w:r>
               <w:rPr>
@@ -7415,7 +7667,7 @@
                 <w:sz w:val="24"/>
                 <w:szCs w:val="24"/>
               </w:rPr>
-              <w:t>SB NO. 1 GF 2023</w:t>
+              <w:t>20% PDF CY 2024</w:t>
             </w:r>
           </w:p>
         </w:tc>
@@ -7639,8 +7891,6 @@
     </w:p>
     <w:tbl>
       <w:tblGrid>
-        <w:gridCol/>
-        <w:gridCol/>
         <w:gridCol/>
         <w:gridCol/>
         <w:gridCol/>
@@ -7683,57 +7933,10 @@
         <w:tc>
           <w:tcPr/>
           <w:p>
-            <w:pPr>
-              <w:jc w:val="center"/>
-              <w:spacing w:after="0"/>
-            </w:pPr>
-            <w:r>
-              <w:rPr>
-                <w:rFonts w:ascii="Arial Narrow" w:hAnsi="Arial Narrow" w:eastAsia="Arial Narrow" w:cs="Arial Narrow"/>
-                <w:sz w:val="24"/>
-                <w:szCs w:val="24"/>
-                <w:b w:val="1"/>
-                <w:bCs w:val="1"/>
-              </w:rPr>
-              <w:t xml:space="preserve">1</w:t>
-            </w:r>
-          </w:p>
-        </w:tc>
-        <w:tc>
-          <w:tcPr/>
-          <w:p>
-            <w:pPr>
-              <w:jc w:val="center"/>
-              <w:spacing w:after="0"/>
-            </w:pPr>
-            <w:r>
-              <w:rPr>
-                <w:rFonts w:ascii="Arial Narrow" w:hAnsi="Arial Narrow" w:eastAsia="Arial Narrow" w:cs="Arial Narrow"/>
-                <w:sz w:val="24"/>
-                <w:szCs w:val="24"/>
-                <w:b w:val="1"/>
-                <w:bCs w:val="1"/>
-              </w:rPr>
-              <w:t xml:space="preserve">2</w:t>
-            </w:r>
-          </w:p>
-        </w:tc>
-        <w:tc>
-          <w:tcPr/>
-          <w:p>
-            <w:pPr>
-              <w:jc w:val="center"/>
-              <w:spacing w:after="0"/>
-            </w:pPr>
-            <w:r>
-              <w:rPr>
-                <w:rFonts w:ascii="Arial Narrow" w:hAnsi="Arial Narrow" w:eastAsia="Arial Narrow" w:cs="Arial Narrow"/>
-                <w:sz w:val="24"/>
-                <w:szCs w:val="24"/>
-                <w:b w:val="1"/>
-                <w:bCs w:val="1"/>
-              </w:rPr>
-              <w:t xml:space="preserve">3</w:t>
+            <w:pPr/>
+            <w:r>
+              <w:rPr/>
+              <w:t xml:space="preserve"/>
             </w:r>
           </w:p>
         </w:tc>
@@ -7770,9 +7973,7 @@
           </w:p>
         </w:tc>
         <w:tc>
-          <w:tcPr>
-            <w:tcW w:w="1800" w:type="dxa"/>
-          </w:tcPr>
+          <w:tcPr/>
           <w:p>
             <w:pPr>
               <w:jc w:val="center"/>
@@ -7786,49 +7987,7 @@
                 <w:b w:val="1"/>
                 <w:bCs w:val="1"/>
               </w:rPr>
-              <w:t xml:space="preserve">ROBEN RUNAS CONSTRUCTION</w:t>
-            </w:r>
-          </w:p>
-        </w:tc>
-        <w:tc>
-          <w:tcPr>
-            <w:tcW w:w="1800" w:type="dxa"/>
-          </w:tcPr>
-          <w:p>
-            <w:pPr>
-              <w:jc w:val="center"/>
-              <w:spacing w:after="0"/>
-            </w:pPr>
-            <w:r>
-              <w:rPr>
-                <w:rFonts w:ascii="Arial Narrow" w:hAnsi="Arial Narrow" w:eastAsia="Arial Narrow" w:cs="Arial Narrow"/>
-                <w:sz w:val="24"/>
-                <w:szCs w:val="24"/>
-                <w:b w:val="1"/>
-                <w:bCs w:val="1"/>
-              </w:rPr>
-              <w:t xml:space="preserve">SON 21 CIVIL ENGINEERING CONSTRUCTION</w:t>
-            </w:r>
-          </w:p>
-        </w:tc>
-        <w:tc>
-          <w:tcPr>
-            <w:tcW w:w="1800" w:type="dxa"/>
-          </w:tcPr>
-          <w:p>
-            <w:pPr>
-              <w:jc w:val="center"/>
-              <w:spacing w:after="0"/>
-            </w:pPr>
-            <w:r>
-              <w:rPr>
-                <w:rFonts w:ascii="Arial Narrow" w:hAnsi="Arial Narrow" w:eastAsia="Arial Narrow" w:cs="Arial Narrow"/>
-                <w:sz w:val="24"/>
-                <w:szCs w:val="24"/>
-                <w:b w:val="1"/>
-                <w:bCs w:val="1"/>
-              </w:rPr>
-              <w:t xml:space="preserve">BOTJACK CONSTRUCTION</w:t>
+              <w:t xml:space="preserve">No Quotations</w:t>
             </w:r>
           </w:p>
         </w:tc>
@@ -7865,65 +8024,12 @@
           </w:p>
         </w:tc>
         <w:tc>
-          <w:tcPr>
-            <w:tcW w:w="1800" w:type="dxa"/>
-          </w:tcPr>
-          <w:p>
-            <w:pPr>
-              <w:jc w:val="center"/>
-              <w:spacing w:after="0"/>
-            </w:pPr>
-            <w:r>
-              <w:rPr>
-                <w:rFonts w:ascii="Arial Narrow" w:hAnsi="Arial Narrow" w:eastAsia="Arial Narrow" w:cs="Arial Narrow"/>
-                <w:sz w:val="24"/>
-                <w:szCs w:val="24"/>
-                <w:b w:val="1"/>
-                <w:bCs w:val="1"/>
-              </w:rPr>
-              <w:t xml:space="preserve">Did Not Submit</w:t>
-            </w:r>
-          </w:p>
-        </w:tc>
-        <w:tc>
-          <w:tcPr>
-            <w:tcW w:w="1800" w:type="dxa"/>
-          </w:tcPr>
-          <w:p>
-            <w:pPr>
-              <w:jc w:val="center"/>
-              <w:spacing w:after="0"/>
-            </w:pPr>
-            <w:r>
-              <w:rPr>
-                <w:rFonts w:ascii="Arial Narrow" w:hAnsi="Arial Narrow" w:eastAsia="Arial Narrow" w:cs="Arial Narrow"/>
-                <w:sz w:val="24"/>
-                <w:szCs w:val="24"/>
-                <w:b w:val="1"/>
-                <w:bCs w:val="1"/>
-              </w:rPr>
-              <w:t xml:space="preserve">Did Not Submit</w:t>
-            </w:r>
-          </w:p>
-        </w:tc>
-        <w:tc>
-          <w:tcPr>
-            <w:tcW w:w="1800" w:type="dxa"/>
-          </w:tcPr>
-          <w:p>
-            <w:pPr>
-              <w:jc w:val="center"/>
-              <w:spacing w:after="0"/>
-            </w:pPr>
-            <w:r>
-              <w:rPr>
-                <w:rFonts w:ascii="Arial Narrow" w:hAnsi="Arial Narrow" w:eastAsia="Arial Narrow" w:cs="Arial Narrow"/>
-                <w:sz w:val="24"/>
-                <w:szCs w:val="24"/>
-                <w:b w:val="1"/>
-                <w:bCs w:val="1"/>
-              </w:rPr>
-              <w:t xml:space="preserve">PHP 999,800.00</w:t>
+          <w:tcPr/>
+          <w:p>
+            <w:pPr/>
+            <w:r>
+              <w:rPr/>
+              <w:t xml:space="preserve"/>
             </w:r>
           </w:p>
         </w:tc>
@@ -7960,65 +8066,12 @@
           </w:p>
         </w:tc>
         <w:tc>
-          <w:tcPr>
-            <w:tcW w:w="1800" w:type="dxa"/>
-          </w:tcPr>
-          <w:p>
-            <w:pPr>
-              <w:jc w:val="center"/>
-              <w:spacing w:after="0"/>
-            </w:pPr>
-            <w:r>
-              <w:rPr>
-                <w:rFonts w:ascii="Arial Narrow" w:hAnsi="Arial Narrow" w:eastAsia="Arial Narrow" w:cs="Arial Narrow"/>
-                <w:sz w:val="24"/>
-                <w:szCs w:val="24"/>
-                <w:b w:val="1"/>
-                <w:bCs w:val="1"/>
-              </w:rPr>
+          <w:tcPr/>
+          <w:p>
+            <w:pPr/>
+            <w:r>
+              <w:rPr/>
               <w:t xml:space="preserve"/>
-            </w:r>
-          </w:p>
-        </w:tc>
-        <w:tc>
-          <w:tcPr>
-            <w:tcW w:w="1800" w:type="dxa"/>
-          </w:tcPr>
-          <w:p>
-            <w:pPr>
-              <w:jc w:val="center"/>
-              <w:spacing w:after="0"/>
-            </w:pPr>
-            <w:r>
-              <w:rPr>
-                <w:rFonts w:ascii="Arial Narrow" w:hAnsi="Arial Narrow" w:eastAsia="Arial Narrow" w:cs="Arial Narrow"/>
-                <w:sz w:val="24"/>
-                <w:szCs w:val="24"/>
-                <w:b w:val="1"/>
-                <w:bCs w:val="1"/>
-              </w:rPr>
-              <w:t xml:space="preserve"/>
-            </w:r>
-          </w:p>
-        </w:tc>
-        <w:tc>
-          <w:tcPr>
-            <w:tcW w:w="1800" w:type="dxa"/>
-          </w:tcPr>
-          <w:p>
-            <w:pPr>
-              <w:jc w:val="center"/>
-              <w:spacing w:after="0"/>
-            </w:pPr>
-            <w:r>
-              <w:rPr>
-                <w:rFonts w:ascii="Arial Narrow" w:hAnsi="Arial Narrow" w:eastAsia="Arial Narrow" w:cs="Arial Narrow"/>
-                <w:sz w:val="24"/>
-                <w:szCs w:val="24"/>
-                <w:b w:val="1"/>
-                <w:bCs w:val="1"/>
-              </w:rPr>
-              <w:t xml:space="preserve">PHP 999,800.00</w:t>
             </w:r>
           </w:p>
         </w:tc>
@@ -8055,65 +8108,12 @@
           </w:p>
         </w:tc>
         <w:tc>
-          <w:tcPr>
-            <w:tcW w:w="1800" w:type="dxa"/>
-          </w:tcPr>
-          <w:p>
-            <w:pPr>
-              <w:jc w:val="center"/>
-              <w:spacing w:after="0"/>
-            </w:pPr>
-            <w:r>
-              <w:rPr>
-                <w:rFonts w:ascii="Arial Narrow" w:hAnsi="Arial Narrow" w:eastAsia="Arial Narrow" w:cs="Arial Narrow"/>
-                <w:sz w:val="24"/>
-                <w:szCs w:val="24"/>
-                <w:b w:val="0"/>
-                <w:bCs w:val="0"/>
-              </w:rPr>
+          <w:tcPr/>
+          <w:p>
+            <w:pPr/>
+            <w:r>
+              <w:rPr/>
               <w:t xml:space="preserve"/>
-            </w:r>
-          </w:p>
-        </w:tc>
-        <w:tc>
-          <w:tcPr>
-            <w:tcW w:w="1800" w:type="dxa"/>
-          </w:tcPr>
-          <w:p>
-            <w:pPr>
-              <w:jc w:val="center"/>
-              <w:spacing w:after="0"/>
-            </w:pPr>
-            <w:r>
-              <w:rPr>
-                <w:rFonts w:ascii="Arial Narrow" w:hAnsi="Arial Narrow" w:eastAsia="Arial Narrow" w:cs="Arial Narrow"/>
-                <w:sz w:val="24"/>
-                <w:szCs w:val="24"/>
-                <w:b w:val="0"/>
-                <w:bCs w:val="0"/>
-              </w:rPr>
-              <w:t xml:space="preserve"/>
-            </w:r>
-          </w:p>
-        </w:tc>
-        <w:tc>
-          <w:tcPr>
-            <w:tcW w:w="1800" w:type="dxa"/>
-          </w:tcPr>
-          <w:p>
-            <w:pPr>
-              <w:jc w:val="center"/>
-              <w:spacing w:after="0"/>
-            </w:pPr>
-            <w:r>
-              <w:rPr>
-                <w:rFonts w:ascii="Arial Narrow" w:hAnsi="Arial Narrow" w:eastAsia="Arial Narrow" w:cs="Arial Narrow"/>
-                <w:sz w:val="24"/>
-                <w:szCs w:val="24"/>
-                <w:b w:val="0"/>
-                <w:bCs w:val="0"/>
-              </w:rPr>
-              <w:t xml:space="preserve">Lone Quotation</w:t>
             </w:r>
           </w:p>
         </w:tc>
@@ -8377,7 +8377,7 @@
                 <w:b/>
                 <w:u w:val="single"/>
               </w:rPr>
-              <w:t>ANNABELLE B. HIDALGO</w:t>
+              <w:t>ELEAZAR B. CARIAS</w:t>
             </w:r>
           </w:p>
           <w:p>
@@ -8415,7 +8415,7 @@
                 <w:b/>
                 <w:u w:val="single"/>
               </w:rPr>
-              <w:t>ELEAZAR B. CARIAS</w:t>
+              <w:t>ANNABELLE B. HIDALGO</w:t>
             </w:r>
           </w:p>
           <w:p>
@@ -9066,7 +9066,7 @@
                 <w:sz w:val="18"/>
                 <w:szCs w:val="18"/>
               </w:rPr>
-              <w:t>July 25, 2023</w:t>
+              <w:t>March 05, 2024</w:t>
             </w:r>
           </w:p>
         </w:tc>
@@ -9230,7 +9230,7 @@
                 <w:sz w:val="24"/>
                 <w:szCs w:val="24"/>
               </w:rPr>
-              <w:t>GF 2023-43</w:t>
+              <w:t>2024-074</w:t>
             </w:r>
           </w:p>
         </w:tc>
@@ -9390,7 +9390,7 @@
                 <w:sz w:val="24"/>
                 <w:szCs w:val="24"/>
               </w:rPr>
-              <w:t>CONSTRUCTION AND IMPROVEMENT OF FOOTPATH WITH RAILING AT KIBUNGAN VILLAGE, PUGUIS, LA TRINIDAD</w:t>
+              <w:t>IMPROVEMENT OF JGNT-GANGAL-NALAM-AN TAMMANGAN ROAD, SEBANG, BUGUIAS</w:t>
             </w:r>
           </w:p>
         </w:tc>
@@ -9476,7 +9476,7 @@
                 <w:sz w:val="24"/>
                 <w:szCs w:val="24"/>
               </w:rPr>
-              <w:t>LA TRINIDAD</w:t>
+              <w:t>BUGUIAS</w:t>
             </w:r>
             <w:r>
               <w:rPr>
@@ -9677,7 +9677,7 @@
                 <w:sz w:val="24"/>
                 <w:szCs w:val="24"/>
               </w:rPr>
-              <w:t>GF CY 2023</w:t>
+              <w:t>20% PDF CY 2024</w:t>
             </w:r>
           </w:p>
         </w:tc>
@@ -10048,7 +10048,7 @@
                 <w:b w:val="1"/>
                 <w:bCs w:val="1"/>
               </w:rPr>
-              <w:t xml:space="preserve">FAMILY CIRCLE CONSTRUCTION</w:t>
+              <w:t xml:space="preserve">BALANGCOD CONSTRUCTION</w:t>
             </w:r>
           </w:p>
         </w:tc>
@@ -10069,7 +10069,7 @@
                 <w:b w:val="1"/>
                 <w:bCs w:val="1"/>
               </w:rPr>
-              <w:t xml:space="preserve">DELTA FORCE CONSTRUCTION</w:t>
+              <w:t xml:space="preserve">SHARAMALLE CONSTRUCTION AND GENERAL ENGINEERING</w:t>
             </w:r>
           </w:p>
         </w:tc>
@@ -10090,7 +10090,7 @@
                 <w:b w:val="1"/>
                 <w:bCs w:val="1"/>
               </w:rPr>
-              <w:t xml:space="preserve">NORJOHN CONSTRUCTION</w:t>
+              <w:t xml:space="preserve">KAJICSON CONSTRUCTION SERVICES</w:t>
             </w:r>
           </w:p>
         </w:tc>
@@ -10185,7 +10185,7 @@
                 <w:b w:val="1"/>
                 <w:bCs w:val="1"/>
               </w:rPr>
-              <w:t xml:space="preserve">PHP 999,141.19</w:t>
+              <w:t xml:space="preserve">PHP 997,894.41</w:t>
             </w:r>
           </w:p>
         </w:tc>
@@ -10280,7 +10280,7 @@
                 <w:b w:val="1"/>
                 <w:bCs w:val="1"/>
               </w:rPr>
-              <w:t xml:space="preserve">PHP 999,141.20</w:t>
+              <w:t xml:space="preserve">PHP 997,894.41</w:t>
             </w:r>
           </w:p>
         </w:tc>
@@ -10639,7 +10639,7 @@
                 <w:b/>
                 <w:u w:val="single"/>
               </w:rPr>
-              <w:t>ANNABELLE B. HIDALGO</w:t>
+              <w:t>ELEAZAR B. CARIAS</w:t>
             </w:r>
           </w:p>
           <w:p>
@@ -10677,7 +10677,7 @@
                 <w:b/>
                 <w:u w:val="single"/>
               </w:rPr>
-              <w:t>ELEAZAR B. CARIAS</w:t>
+              <w:t>ANNABELLE B. HIDALGO</w:t>
             </w:r>
           </w:p>
           <w:p>
@@ -11328,7 +11328,7 @@
                 <w:sz w:val="18"/>
                 <w:szCs w:val="18"/>
               </w:rPr>
-              <w:t>July 25, 2023</w:t>
+              <w:t>March 05, 2024</w:t>
             </w:r>
           </w:p>
         </w:tc>
@@ -11492,7 +11492,7 @@
                 <w:sz w:val="24"/>
                 <w:szCs w:val="24"/>
               </w:rPr>
-              <w:t>GF 2023-01</w:t>
+              <w:t>2024-108</w:t>
             </w:r>
           </w:p>
         </w:tc>
@@ -11652,7 +11652,7 @@
                 <w:sz w:val="24"/>
                 <w:szCs w:val="24"/>
               </w:rPr>
-              <w:t>REPAIR OF PROVINCIAL VETERINARY QUARANTINE STATION, SALPANG, MARCOS HIGHWAY, TALOY SUR, TUBA</w:t>
+              <w:t>IMPROVEMENT ALONG BELIS TO CABILISAN FMR, PUDONG, KAPANGAN</w:t>
             </w:r>
           </w:p>
         </w:tc>
@@ -11738,7 +11738,7 @@
                 <w:sz w:val="24"/>
                 <w:szCs w:val="24"/>
               </w:rPr>
-              <w:t>TUBA</w:t>
+              <w:t>KAPANGAN</w:t>
             </w:r>
             <w:r>
               <w:rPr>
@@ -11853,7 +11853,7 @@
                 <w:sz w:val="24"/>
                 <w:szCs w:val="24"/>
               </w:rPr>
-              <w:t xml:space="preserve"> 700,000.00</w:t>
+              <w:t xml:space="preserve"> 1,000,000.00</w:t>
             </w:r>
           </w:p>
         </w:tc>
@@ -11939,7 +11939,7 @@
                 <w:sz w:val="24"/>
                 <w:szCs w:val="24"/>
               </w:rPr>
-              <w:t>GF CY 2023</w:t>
+              <w:t>20% PDF CY 2024</w:t>
             </w:r>
           </w:p>
         </w:tc>
@@ -12310,7 +12310,7 @@
                 <w:b w:val="1"/>
                 <w:bCs w:val="1"/>
               </w:rPr>
-              <w:t xml:space="preserve">BOTJACK CONSTRUCTION</w:t>
+              <w:t xml:space="preserve">AMPSLEO CONSTRUCTION</w:t>
             </w:r>
           </w:p>
         </w:tc>
@@ -12331,7 +12331,7 @@
                 <w:b w:val="1"/>
                 <w:bCs w:val="1"/>
               </w:rPr>
-              <w:t xml:space="preserve">ROBEN RUNAS CONSTRUCTION</w:t>
+              <w:t xml:space="preserve">ARONZA CONSTRUCTION</w:t>
             </w:r>
           </w:p>
         </w:tc>
@@ -12352,7 +12352,7 @@
                 <w:b w:val="1"/>
                 <w:bCs w:val="1"/>
               </w:rPr>
-              <w:t xml:space="preserve">DELTA FORCE CONSTRUCTION</w:t>
+              <w:t xml:space="preserve">BALANGCOD CONSTRUCTION</w:t>
             </w:r>
           </w:p>
         </w:tc>
@@ -12447,7 +12447,7 @@
                 <w:b w:val="1"/>
                 <w:bCs w:val="1"/>
               </w:rPr>
-              <w:t xml:space="preserve">PHP 699,500.00</w:t>
+              <w:t xml:space="preserve">PHP 998,736.23</w:t>
             </w:r>
           </w:p>
         </w:tc>
@@ -12542,7 +12542,7 @@
                 <w:b w:val="1"/>
                 <w:bCs w:val="1"/>
               </w:rPr>
-              <w:t xml:space="preserve">PHP 699,500.00</w:t>
+              <w:t xml:space="preserve">PHP 998,736.23</w:t>
             </w:r>
           </w:p>
         </w:tc>
@@ -12901,7 +12901,7 @@
                 <w:b/>
                 <w:u w:val="single"/>
               </w:rPr>
-              <w:t>ANNABELLE B. HIDALGO</w:t>
+              <w:t>ELEAZAR B. CARIAS</w:t>
             </w:r>
           </w:p>
           <w:p>
@@ -12939,7 +12939,7 @@
                 <w:b/>
                 <w:u w:val="single"/>
               </w:rPr>
-              <w:t>ELEAZAR B. CARIAS</w:t>
+              <w:t>ANNABELLE B. HIDALGO</w:t>
             </w:r>
           </w:p>
           <w:p>
@@ -13590,7 +13590,7 @@
                 <w:sz w:val="18"/>
                 <w:szCs w:val="18"/>
               </w:rPr>
-              <w:t>July 25, 2023</w:t>
+              <w:t>March 05, 2024</w:t>
             </w:r>
           </w:p>
         </w:tc>
@@ -13754,7 +13754,7 @@
                 <w:sz w:val="24"/>
                 <w:szCs w:val="24"/>
               </w:rPr>
-              <w:t>SB1-2022-36</w:t>
+              <w:t>GF 2024-040</w:t>
             </w:r>
           </w:p>
         </w:tc>
@@ -13914,7 +13914,7 @@
                 <w:sz w:val="24"/>
                 <w:szCs w:val="24"/>
               </w:rPr>
-              <w:t>CONSTRUCTION OF COMFORT ROOM PIMINGGAN ELEMENTARY SCHOOL, ANSAGAN, TUBA</w:t>
+              <w:t>IMPROVEMENT OF PATHWAY TO TADAYAN BARRIO SCHOOL, TADAYAN, PUDONG, KAPANGAN</w:t>
             </w:r>
           </w:p>
         </w:tc>
@@ -14000,7 +14000,7 @@
                 <w:sz w:val="24"/>
                 <w:szCs w:val="24"/>
               </w:rPr>
-              <w:t>TUBA</w:t>
+              <w:t>KAPANGAN</w:t>
             </w:r>
             <w:r>
               <w:rPr>
@@ -14201,7 +14201,7 @@
                 <w:sz w:val="24"/>
                 <w:szCs w:val="24"/>
               </w:rPr>
-              <w:t>SB NO. 1 GF 2022</w:t>
+              <w:t>GF CY 2024</w:t>
             </w:r>
           </w:p>
         </w:tc>
@@ -14572,7 +14572,7 @@
                 <w:b w:val="1"/>
                 <w:bCs w:val="1"/>
               </w:rPr>
-              <w:t xml:space="preserve">M2A CAMILO BUILDERS AND CONSTRUCTION SERVICES</w:t>
+              <w:t xml:space="preserve">APAKLO KIN CONSTRUCTION AND ENGINEERING SERVICES</w:t>
             </w:r>
           </w:p>
         </w:tc>
@@ -14593,7 +14593,7 @@
                 <w:b w:val="1"/>
                 <w:bCs w:val="1"/>
               </w:rPr>
-              <w:t xml:space="preserve">CHRISHUA CONSTRUCTION SERVICES</w:t>
+              <w:t xml:space="preserve">KAJICSON CONSTRUCTION SERVICES</w:t>
             </w:r>
           </w:p>
         </w:tc>
@@ -14614,7 +14614,7 @@
                 <w:b w:val="1"/>
                 <w:bCs w:val="1"/>
               </w:rPr>
-              <w:t xml:space="preserve">JNMR GENERAL CONSTRUCTION</w:t>
+              <w:t xml:space="preserve">DJ AND C CONSTRUCTION SERVICES</w:t>
             </w:r>
           </w:p>
         </w:tc>
@@ -14709,7 +14709,7 @@
                 <w:b w:val="1"/>
                 <w:bCs w:val="1"/>
               </w:rPr>
-              <w:t xml:space="preserve">PHP 998,954.53</w:t>
+              <w:t xml:space="preserve">PHP 999,397.47</w:t>
             </w:r>
           </w:p>
         </w:tc>
@@ -14804,7 +14804,7 @@
                 <w:b w:val="1"/>
                 <w:bCs w:val="1"/>
               </w:rPr>
-              <w:t xml:space="preserve">PHP 999,931.81</w:t>
+              <w:t xml:space="preserve">PHP 999,397.47</w:t>
             </w:r>
           </w:p>
         </w:tc>
@@ -15163,7 +15163,7 @@
                 <w:b/>
                 <w:u w:val="single"/>
               </w:rPr>
-              <w:t>ANNABELLE B. HIDALGO</w:t>
+              <w:t>ELEAZAR B. CARIAS</w:t>
             </w:r>
           </w:p>
           <w:p>
@@ -15201,7 +15201,2269 @@
                 <w:b/>
                 <w:u w:val="single"/>
               </w:rPr>
+              <w:t>ANNABELLE B. HIDALGO</w:t>
+            </w:r>
+          </w:p>
+          <w:p>
+            <w:pPr>
+              <w:jc w:val="center"/>
+              <w:rPr>
+                <w:rFonts w:ascii="Arial Narrow" w:hAnsi="Arial Narrow"/>
+              </w:rPr>
+            </w:pPr>
+            <w:r>
+              <w:rPr>
+                <w:rFonts w:ascii="Arial Narrow" w:hAnsi="Arial Narrow"/>
+              </w:rPr>
+              <w:t>BAC MEMBER</w:t>
+            </w:r>
+          </w:p>
+        </w:tc>
+        <w:tc>
+          <w:tcPr>
+            <w:tcW w:w="3912" w:type="dxa"/>
+            <w:vAlign w:val="bottom"/>
+          </w:tcPr>
+          <w:p>
+            <w:pPr>
+              <w:jc w:val="center"/>
+              <w:rPr>
+                <w:rFonts w:ascii="Arial Narrow" w:hAnsi="Arial Narrow"/>
+                <w:b/>
+                <w:u w:val="single"/>
+              </w:rPr>
+            </w:pPr>
+            <w:r>
+              <w:rPr>
+                <w:rFonts w:ascii="Arial Narrow" w:hAnsi="Arial Narrow"/>
+                <w:b/>
+                <w:u w:val="single"/>
+              </w:rPr>
+              <w:t/>
+            </w:r>
+          </w:p>
+          <w:p>
+            <w:pPr>
+              <w:jc w:val="center"/>
+              <w:rPr>
+                <w:rFonts w:ascii="Arial Narrow" w:hAnsi="Arial Narrow"/>
+              </w:rPr>
+            </w:pPr>
+            <w:r>
+              <w:rPr>
+                <w:rFonts w:ascii="Arial Narrow" w:hAnsi="Arial Narrow"/>
+              </w:rPr>
+              <w:t/>
+            </w:r>
+          </w:p>
+        </w:tc>
+        <w:tc>
+          <w:tcPr>
+            <w:tcW w:w="3566" w:type="dxa"/>
+            <w:vAlign w:val="bottom"/>
+          </w:tcPr>
+          <w:p>
+            <w:pPr>
+              <w:jc w:val="center"/>
+              <w:rPr>
+                <w:rFonts w:ascii="Arial Narrow" w:hAnsi="Arial Narrow"/>
+                <w:b/>
+                <w:u w:val="single"/>
+              </w:rPr>
+            </w:pPr>
+            <w:r>
+              <w:rPr>
+                <w:rFonts w:ascii="Arial Narrow" w:hAnsi="Arial Narrow"/>
+                <w:b/>
+                <w:u w:val="single"/>
+              </w:rPr>
+              <w:t/>
+            </w:r>
+          </w:p>
+          <w:p>
+            <w:pPr>
+              <w:jc w:val="center"/>
+              <w:rPr>
+                <w:rFonts w:ascii="Arial Narrow" w:hAnsi="Arial Narrow"/>
+                <w:b/>
+                <w:u w:val="single"/>
+              </w:rPr>
+            </w:pPr>
+            <w:r>
+              <w:rPr>
+                <w:rFonts w:ascii="Arial Narrow" w:hAnsi="Arial Narrow"/>
+              </w:rPr>
+              <w:t/>
+            </w:r>
+          </w:p>
+        </w:tc>
+        <w:tc>
+          <w:tcPr>
+            <w:tcW w:w="3566" w:type="dxa"/>
+            <w:vAlign w:val="bottom"/>
+          </w:tcPr>
+          <w:p>
+            <w:pPr>
+              <w:jc w:val="center"/>
+              <w:rPr>
+                <w:rFonts w:ascii="Arial Narrow" w:hAnsi="Arial Narrow"/>
+                <w:b/>
+                <w:u w:val="single"/>
+              </w:rPr>
+            </w:pPr>
+            <w:r>
+              <w:rPr>
+                <w:rFonts w:ascii="Arial Narrow" w:hAnsi="Arial Narrow"/>
+                <w:b/>
+                <w:u w:val="single"/>
+              </w:rPr>
+              <w:t/>
+            </w:r>
+          </w:p>
+          <w:p>
+            <w:pPr>
+              <w:jc w:val="center"/>
+              <w:rPr>
+                <w:rFonts w:ascii="Arial Narrow" w:hAnsi="Arial Narrow"/>
+                <w:b/>
+                <w:u w:val="single"/>
+              </w:rPr>
+            </w:pPr>
+            <w:r>
+              <w:rPr>
+                <w:rFonts w:ascii="Arial Narrow" w:hAnsi="Arial Narrow"/>
+              </w:rPr>
+              <w:t/>
+            </w:r>
+          </w:p>
+        </w:tc>
+      </w:tr>
+      <w:tr>
+        <w:trPr>
+          <w:trHeight w:val="1124"/>
+        </w:trPr>
+        <w:tc>
+          <w:tcPr>
+            <w:tcW w:w="2989" w:type="dxa"/>
+            <w:vAlign w:val="bottom"/>
+          </w:tcPr>
+          <w:p>
+            <w:pPr>
+              <w:jc w:val="center"/>
+              <w:rPr>
+                <w:rFonts w:ascii="Arial Narrow" w:hAnsi="Arial Narrow"/>
+              </w:rPr>
+            </w:pPr>
+            <w:r>
+              <w:rPr>
+                <w:rFonts w:ascii="Arial Narrow" w:hAnsi="Arial Narrow"/>
+              </w:rPr>
+              <w:t>_________________</w:t>
+            </w:r>
+          </w:p>
+          <w:p>
+            <w:pPr>
+              <w:jc w:val="center"/>
+              <w:rPr>
+                <w:rFonts w:ascii="Arial Narrow" w:hAnsi="Arial Narrow"/>
+              </w:rPr>
+            </w:pPr>
+            <w:r>
+              <w:rPr>
+                <w:rFonts w:ascii="Arial Narrow" w:hAnsi="Arial Narrow"/>
+              </w:rPr>
+              <w:t>PMO/END USER UNIT</w:t>
+            </w:r>
+          </w:p>
+          <w:p>
+            <w:pPr>
+              <w:jc w:val="center"/>
+              <w:rPr>
+                <w:rFonts w:ascii="Arial Narrow" w:hAnsi="Arial Narrow"/>
+              </w:rPr>
+            </w:pPr>
+          </w:p>
+        </w:tc>
+        <w:tc>
+          <w:tcPr>
+            <w:tcW w:w="3957" w:type="dxa"/>
+            <w:vAlign w:val="bottom"/>
+          </w:tcPr>
+          <w:p>
+            <w:pPr>
+              <w:jc w:val="center"/>
+              <w:rPr>
+                <w:rFonts w:ascii="Arial Narrow" w:hAnsi="Arial Narrow"/>
+                <w:b/>
+                <w:u w:val="single"/>
+              </w:rPr>
+            </w:pPr>
+            <w:r>
+              <w:rPr>
+                <w:rFonts w:ascii="Arial Narrow" w:hAnsi="Arial Narrow"/>
+                <w:b/>
+                <w:u w:val="single"/>
+              </w:rPr>
+              <w:t>AURELIO G LAPNITEN</w:t>
+            </w:r>
+          </w:p>
+          <w:p>
+            <w:pPr>
+              <w:jc w:val="center"/>
+              <w:rPr>
+                <w:rFonts w:ascii="Arial Narrow" w:hAnsi="Arial Narrow"/>
+              </w:rPr>
+            </w:pPr>
+            <w:r>
+              <w:rPr>
+                <w:rFonts w:ascii="Arial Narrow" w:hAnsi="Arial Narrow"/>
+              </w:rPr>
+              <w:t>BPCU-REPRESENTATIVE</w:t>
+            </w:r>
+          </w:p>
+          <w:p>
+            <w:pPr>
+              <w:jc w:val="center"/>
+              <w:rPr>
+                <w:rFonts w:ascii="Arial Narrow" w:hAnsi="Arial Narrow"/>
+                <w:b/>
+                <w:u w:val="single"/>
+              </w:rPr>
+            </w:pPr>
+            <w:r>
+              <w:rPr>
+                <w:rFonts w:ascii="Arial Narrow" w:hAnsi="Arial Narrow"/>
+              </w:rPr>
+              <w:t>Observer</w:t>
+            </w:r>
+          </w:p>
+        </w:tc>
+        <w:tc>
+          <w:tcPr>
+            <w:tcW w:w="3912" w:type="dxa"/>
+            <w:vAlign w:val="bottom"/>
+          </w:tcPr>
+          <w:p>
+            <w:pPr>
+              <w:jc w:val="center"/>
+              <w:rPr>
+                <w:rFonts w:ascii="Arial Narrow" w:hAnsi="Arial Narrow"/>
+                <w:b/>
+                <w:u w:val="single"/>
+              </w:rPr>
+            </w:pPr>
+            <w:r>
+              <w:rPr>
+                <w:rFonts w:ascii="Arial Narrow" w:hAnsi="Arial Narrow"/>
+                <w:b/>
+                <w:u w:val="single"/>
+              </w:rPr>
+              <w:t>BENEDICT  PINEDA</w:t>
+            </w:r>
+          </w:p>
+          <w:p>
+            <w:pPr>
+              <w:jc w:val="center"/>
+              <w:rPr>
+                <w:rFonts w:ascii="Arial Narrow" w:hAnsi="Arial Narrow"/>
+              </w:rPr>
+            </w:pPr>
+            <w:r>
+              <w:rPr>
+                <w:rFonts w:ascii="Arial Narrow" w:hAnsi="Arial Narrow"/>
+              </w:rPr>
+              <w:t>PICE-REPRESENTATIVE</w:t>
+            </w:r>
+          </w:p>
+          <w:p>
+            <w:pPr>
+              <w:jc w:val="center"/>
+              <w:rPr>
+                <w:rFonts w:ascii="Arial Narrow" w:hAnsi="Arial Narrow"/>
+                <w:b/>
+                <w:u w:val="single"/>
+              </w:rPr>
+            </w:pPr>
+            <w:r>
+              <w:rPr>
+                <w:rFonts w:ascii="Arial Narrow" w:hAnsi="Arial Narrow"/>
+              </w:rPr>
+              <w:t>Observer</w:t>
+            </w:r>
+          </w:p>
+        </w:tc>
+        <w:tc>
+          <w:tcPr>
+            <w:tcW w:w="3566" w:type="dxa"/>
+            <w:vAlign w:val="bottom"/>
+          </w:tcPr>
+          <w:p>
+            <w:pPr>
+              <w:jc w:val="center"/>
+              <w:rPr>
+                <w:rFonts w:ascii="Arial Narrow" w:hAnsi="Arial Narrow"/>
+                <w:b/>
+                <w:u w:val="single"/>
+              </w:rPr>
+            </w:pPr>
+            <w:r>
+              <w:rPr>
+                <w:rFonts w:ascii="Arial Narrow" w:hAnsi="Arial Narrow"/>
+                <w:b/>
+                <w:u w:val="single"/>
+              </w:rPr>
+              <w:t>MARIE GENELINE G. BANISA</w:t>
+            </w:r>
+          </w:p>
+          <w:p>
+            <w:pPr>
+              <w:jc w:val="center"/>
+              <w:rPr>
+                <w:rFonts w:ascii="Arial Narrow" w:hAnsi="Arial Narrow"/>
+              </w:rPr>
+            </w:pPr>
+            <w:r>
+              <w:rPr>
+                <w:rFonts w:ascii="Arial Narrow" w:hAnsi="Arial Narrow"/>
+              </w:rPr>
+              <w:t>COA-REPRESENTATIVE</w:t>
+            </w:r>
+          </w:p>
+          <w:p>
+            <w:pPr>
+              <w:jc w:val="center"/>
+              <w:rPr>
+                <w:rFonts w:ascii="Arial Narrow" w:hAnsi="Arial Narrow"/>
+                <w:b/>
+                <w:u w:val="single"/>
+              </w:rPr>
+            </w:pPr>
+            <w:r>
+              <w:rPr>
+                <w:rFonts w:ascii="Arial Narrow" w:hAnsi="Arial Narrow"/>
+              </w:rPr>
+              <w:t>Observer</w:t>
+            </w:r>
+          </w:p>
+        </w:tc>
+        <w:tc>
+          <w:tcPr>
+            <w:tcW w:w="3566" w:type="dxa"/>
+            <w:vAlign w:val="bottom"/>
+          </w:tcPr>
+          <w:p>
+            <w:pPr>
+              <w:jc w:val="center"/>
+              <w:rPr>
+                <w:rFonts w:ascii="Arial Narrow" w:hAnsi="Arial Narrow"/>
+                <w:b/>
+                <w:u w:val="single"/>
+              </w:rPr>
+            </w:pPr>
+          </w:p>
+        </w:tc>
+      </w:tr>
+    </w:tbl>
+    <w:p>
+      <w:pPr>
+        <w:spacing w:after="0" w:line="240" w:lineRule="auto"/>
+        <w:rPr>
+          <w:rFonts w:ascii="Arial Narrow" w:hAnsi="Arial Narrow"/>
+        </w:rPr>
+      </w:pPr>
+      <w:r>
+        <w:rPr>
+          <w:rFonts w:ascii="Arial Narrow" w:hAnsi="Arial Narrow"/>
+        </w:rPr>
+        <w:t>
+          <w:p>
+            <w:r>
+              <w:br w:type="page"/>
+            </w:r>
+          </w:p>
+        </w:t>
+      </w:r>
+    </w:p>
+    <w:p>
+      <w:pPr>
+        <w:spacing w:after="0" w:line="240" w:lineRule="auto"/>
+        <w:rPr>
+          <w:rFonts w:ascii="Arial Narrow" w:hAnsi="Arial Narrow"/>
+          <w:sz w:val="16"/>
+          <w:szCs w:val="16"/>
+        </w:rPr>
+      </w:pPr>
+      <w:r>
+        <w:rPr>
+          <w:rFonts w:ascii="Arial Narrow" w:hAnsi="Arial Narrow"/>
+          <w:sz w:val="16"/>
+          <w:szCs w:val="16"/>
+        </w:rPr>
+        <w:t>Standard Form Number: SF-infr-59</w:t>
+      </w:r>
+    </w:p>
+    <w:p>
+      <w:pPr>
+        <w:spacing w:after="0" w:line="240" w:lineRule="auto"/>
+        <w:rPr>
+          <w:rFonts w:ascii="Arial Narrow" w:hAnsi="Arial Narrow"/>
+          <w:sz w:val="16"/>
+          <w:szCs w:val="16"/>
+        </w:rPr>
+      </w:pPr>
+      <w:r>
+        <w:rPr>
+          <w:rFonts w:ascii="Arial Narrow" w:hAnsi="Arial Narrow"/>
+          <w:sz w:val="16"/>
+          <w:szCs w:val="16"/>
+        </w:rPr>
+        <w:t>Revised on: August 11, 2004</w:t>
+      </w:r>
+    </w:p>
+    <w:p>
+      <w:pPr>
+        <w:spacing w:after="0" w:line="240" w:lineRule="auto"/>
+        <w:jc w:val="center"/>
+        <w:rPr>
+          <w:rFonts w:ascii="Arial Narrow" w:hAnsi="Arial Narrow"/>
+          <w:b/>
+          <w:sz w:val="26"/>
+          <w:szCs w:val="26"/>
+        </w:rPr>
+      </w:pPr>
+      <w:r>
+        <w:rPr>
+          <w:rFonts w:ascii="Arial Narrow" w:hAnsi="Arial Narrow"/>
+          <w:b/>
+          <w:sz w:val="30"/>
+          <w:szCs w:val="30"/>
+        </w:rPr>
+        <w:t xml:space="preserve">ABSTRACT OF </w:t>
+      </w:r>
+      <w:r>
+        <w:rPr>
+          <w:rFonts w:ascii="Arial Narrow" w:hAnsi="Arial Narrow"/>
+          <w:b/>
+          <w:sz w:val="30"/>
+          <w:szCs w:val="30"/>
+        </w:rPr>
+        <w:t>Q</w:t>
+      </w:r>
+      <w:r>
+        <w:rPr>
+          <w:rFonts w:ascii="Arial Narrow" w:hAnsi="Arial Narrow"/>
+          <w:b/>
+          <w:sz w:val="30"/>
+          <w:szCs w:val="30"/>
+        </w:rPr>
+        <w:t>U</w:t>
+      </w:r>
+      <w:r>
+        <w:rPr>
+          <w:rFonts w:ascii="Arial Narrow" w:hAnsi="Arial Narrow"/>
+          <w:b/>
+          <w:sz w:val="30"/>
+          <w:szCs w:val="30"/>
+        </w:rPr>
+        <w:t>O</w:t>
+      </w:r>
+      <w:r>
+        <w:rPr>
+          <w:rFonts w:ascii="Arial Narrow" w:hAnsi="Arial Narrow"/>
+          <w:b/>
+          <w:sz w:val="30"/>
+          <w:szCs w:val="30"/>
+        </w:rPr>
+        <w:t>TATION</w:t>
+      </w:r>
+      <w:r>
+        <w:rPr>
+          <w:rFonts w:ascii="Arial Narrow" w:hAnsi="Arial Narrow"/>
+          <w:b/>
+          <w:sz w:val="30"/>
+          <w:szCs w:val="30"/>
+        </w:rPr>
+        <w:t>S</w:t>
+      </w:r>
+    </w:p>
+    <w:p>
+      <w:pPr>
+        <w:spacing w:after="0" w:line="240" w:lineRule="auto"/>
+        <w:jc w:val="center"/>
+        <w:rPr>
+          <w:rFonts w:ascii="Arial Narrow" w:hAnsi="Arial Narrow"/>
+          <w:b/>
+          <w:sz w:val="26"/>
+          <w:szCs w:val="26"/>
+        </w:rPr>
+      </w:pPr>
+      <w:r>
+        <w:rPr>
+          <w:rFonts w:ascii="Arial Narrow" w:hAnsi="Arial Narrow"/>
+          <w:b/>
+          <w:sz w:val="26"/>
+          <w:szCs w:val="26"/>
+        </w:rPr>
+        <w:t>NE</w:t>
+      </w:r>
+      <w:r>
+        <w:rPr>
+          <w:rFonts w:ascii="Arial Narrow" w:hAnsi="Arial Narrow"/>
+          <w:b/>
+          <w:sz w:val="26"/>
+          <w:szCs w:val="26"/>
+        </w:rPr>
+        <w:t>G</w:t>
+      </w:r>
+      <w:r>
+        <w:rPr>
+          <w:rFonts w:ascii="Arial Narrow" w:hAnsi="Arial Narrow"/>
+          <w:b/>
+          <w:sz w:val="26"/>
+          <w:szCs w:val="26"/>
+        </w:rPr>
+        <w:t>OTIATED PROCUREMENT-SMALL VALUE PROCUREMENT (SVP)</w:t>
+      </w:r>
+    </w:p>
+    <w:tbl>
+      <w:tblPr>
+        <w:tblStyle w:val="TableGrid"/>
+        <w:tblW w:w="0" w:type="auto"/>
+        <w:tblInd w:w="14845" w:type="dxa"/>
+        <w:tblBorders>
+          <w:top w:val="none" w:sz="0" w:space="0" w:color="auto"/>
+          <w:left w:val="none" w:sz="0" w:space="0" w:color="auto"/>
+          <w:right w:val="none" w:sz="0" w:space="0" w:color="auto"/>
+          <w:insideV w:val="none" w:sz="0" w:space="0" w:color="auto"/>
+        </w:tblBorders>
+        <w:tblLook w:val="04A0" w:firstRow="1" w:lastRow="0" w:firstColumn="1" w:lastColumn="0" w:noHBand="0" w:noVBand="1"/>
+      </w:tblPr>
+      <w:tblGrid>
+        <w:gridCol w:w="900"/>
+        <w:gridCol w:w="2247"/>
+      </w:tblGrid>
+      <w:tr>
+        <w:trPr>
+          <w:trHeight w:val="242"/>
+        </w:trPr>
+        <w:tc>
+          <w:tcPr>
+            <w:tcW w:w="900" w:type="dxa"/>
+            <w:tcBorders>
+              <w:top w:val="nil"/>
+              <w:bottom w:val="nil"/>
+            </w:tcBorders>
+          </w:tcPr>
+          <w:p>
+            <w:pPr>
+              <w:jc w:val="center"/>
+              <w:rPr>
+                <w:rFonts w:ascii="Arial Narrow" w:hAnsi="Arial Narrow"/>
+                <w:b/>
+                <w:sz w:val="18"/>
+                <w:szCs w:val="18"/>
+              </w:rPr>
+            </w:pPr>
+            <w:r>
+              <w:rPr>
+                <w:rFonts w:ascii="Arial Narrow" w:hAnsi="Arial Narrow"/>
+                <w:b/>
+                <w:sz w:val="18"/>
+                <w:szCs w:val="18"/>
+              </w:rPr>
+              <w:t>Sheet:</w:t>
+            </w:r>
+          </w:p>
+        </w:tc>
+        <w:tc>
+          <w:tcPr>
+            <w:tcW w:w="2247" w:type="dxa"/>
+          </w:tcPr>
+          <w:p>
+            <w:pPr>
+              <w:jc w:val="center"/>
+              <w:rPr>
+                <w:rFonts w:ascii="Arial Narrow" w:hAnsi="Arial Narrow"/>
+                <w:b/>
+                <w:sz w:val="18"/>
+                <w:szCs w:val="18"/>
+              </w:rPr>
+            </w:pPr>
+            <w:r>
+              <w:rPr>
+                <w:rFonts w:ascii="Arial Narrow" w:hAnsi="Arial Narrow"/>
+                <w:b/>
+                <w:sz w:val="18"/>
+                <w:szCs w:val="18"/>
+              </w:rPr>
+              <w:t>1</w:t>
+            </w:r>
+          </w:p>
+        </w:tc>
+      </w:tr>
+      <w:tr>
+        <w:tc>
+          <w:tcPr>
+            <w:tcW w:w="900" w:type="dxa"/>
+            <w:tcBorders>
+              <w:top w:val="nil"/>
+              <w:bottom w:val="nil"/>
+            </w:tcBorders>
+          </w:tcPr>
+          <w:p>
+            <w:pPr>
+              <w:jc w:val="center"/>
+              <w:rPr>
+                <w:rFonts w:ascii="Arial Narrow" w:hAnsi="Arial Narrow"/>
+                <w:b/>
+                <w:sz w:val="18"/>
+                <w:szCs w:val="18"/>
+              </w:rPr>
+            </w:pPr>
+            <w:r>
+              <w:rPr>
+                <w:rFonts w:ascii="Arial Narrow" w:hAnsi="Arial Narrow"/>
+                <w:b/>
+                <w:sz w:val="18"/>
+                <w:szCs w:val="18"/>
+              </w:rPr>
+              <w:t>Date:</w:t>
+            </w:r>
+          </w:p>
+        </w:tc>
+        <w:tc>
+          <w:tcPr>
+            <w:tcW w:w="2247" w:type="dxa"/>
+          </w:tcPr>
+          <w:p>
+            <w:pPr>
+              <w:jc w:val="center"/>
+              <w:rPr>
+                <w:rFonts w:ascii="Arial Narrow" w:hAnsi="Arial Narrow"/>
+                <w:b/>
+                <w:sz w:val="18"/>
+                <w:szCs w:val="18"/>
+              </w:rPr>
+            </w:pPr>
+            <w:r>
+              <w:rPr>
+                <w:rFonts w:ascii="Arial Narrow" w:hAnsi="Arial Narrow"/>
+                <w:b/>
+                <w:sz w:val="18"/>
+                <w:szCs w:val="18"/>
+              </w:rPr>
+              <w:t>March 05, 2024</w:t>
+            </w:r>
+          </w:p>
+        </w:tc>
+      </w:tr>
+      <w:tr>
+        <w:trPr>
+          <w:trHeight w:val="70"/>
+        </w:trPr>
+        <w:tc>
+          <w:tcPr>
+            <w:tcW w:w="900" w:type="dxa"/>
+            <w:tcBorders>
+              <w:top w:val="nil"/>
+              <w:bottom w:val="nil"/>
+            </w:tcBorders>
+          </w:tcPr>
+          <w:p>
+            <w:pPr>
+              <w:jc w:val="center"/>
+              <w:rPr>
+                <w:rFonts w:ascii="Arial Narrow" w:hAnsi="Arial Narrow"/>
+                <w:b/>
+                <w:sz w:val="18"/>
+                <w:szCs w:val="18"/>
+              </w:rPr>
+            </w:pPr>
+            <w:r>
+              <w:rPr>
+                <w:rFonts w:ascii="Arial Narrow" w:hAnsi="Arial Narrow"/>
+                <w:b/>
+                <w:sz w:val="18"/>
+                <w:szCs w:val="18"/>
+              </w:rPr>
+              <w:t>Time:</w:t>
+            </w:r>
+          </w:p>
+        </w:tc>
+        <w:tc>
+          <w:tcPr>
+            <w:tcW w:w="2247" w:type="dxa"/>
+          </w:tcPr>
+          <w:p>
+            <w:pPr>
+              <w:jc w:val="center"/>
+              <w:rPr>
+                <w:rFonts w:ascii="Arial Narrow" w:hAnsi="Arial Narrow"/>
+                <w:b/>
+                <w:sz w:val="18"/>
+                <w:szCs w:val="18"/>
+              </w:rPr>
+            </w:pPr>
+            <w:r>
+              <w:rPr>
+                <w:rFonts w:ascii="Arial Narrow" w:hAnsi="Arial Narrow"/>
+                <w:b/>
+                <w:sz w:val="18"/>
+                <w:szCs w:val="18"/>
+              </w:rPr>
+              <w:t>9:00 AM</w:t>
+            </w:r>
+          </w:p>
+        </w:tc>
+      </w:tr>
+    </w:tbl>
+    <w:p>
+      <w:pPr>
+        <w:spacing w:line="240" w:lineRule="auto"/>
+        <w:rPr>
+          <w:rFonts w:ascii="Arial Narrow" w:hAnsi="Arial Narrow"/>
+          <w:b/>
+          <w:sz w:val="16"/>
+          <w:szCs w:val="16"/>
+        </w:rPr>
+      </w:pPr>
+    </w:p>
+    <w:tbl>
+      <w:tblPr>
+        <w:tblStyle w:val="TableGrid"/>
+        <w:tblW w:w="0" w:type="auto"/>
+        <w:tblBorders>
+          <w:top w:val="none" w:sz="0" w:space="0" w:color="auto"/>
+          <w:left w:val="none" w:sz="0" w:space="0" w:color="auto"/>
+          <w:bottom w:val="none" w:sz="0" w:space="0" w:color="auto"/>
+          <w:right w:val="none" w:sz="0" w:space="0" w:color="auto"/>
+          <w:insideH w:val="none" w:sz="0" w:space="0" w:color="auto"/>
+          <w:insideV w:val="none" w:sz="0" w:space="0" w:color="auto"/>
+        </w:tblBorders>
+        <w:tblLayout w:type="fixed"/>
+        <w:tblLook w:val="04A0" w:firstRow="1" w:lastRow="0" w:firstColumn="1" w:lastColumn="0" w:noHBand="0" w:noVBand="1"/>
+      </w:tblPr>
+      <w:tblGrid>
+        <w:gridCol w:w="3150"/>
+        <w:gridCol w:w="360"/>
+        <w:gridCol w:w="9100"/>
+        <w:gridCol w:w="3590"/>
+      </w:tblGrid>
+      <w:tr>
+        <w:trPr>
+          <w:trHeight w:val="162"/>
+        </w:trPr>
+        <w:tc>
+          <w:tcPr>
+            <w:tcW w:w="3150" w:type="dxa"/>
+          </w:tcPr>
+          <w:p>
+            <w:pPr>
+              <w:rPr>
+                <w:rFonts w:ascii="Arial Narrow" w:hAnsi="Arial Narrow"/>
+                <w:b/>
+                <w:sz w:val="24"/>
+                <w:szCs w:val="24"/>
+              </w:rPr>
+            </w:pPr>
+            <w:r>
+              <w:rPr>
+                <w:rFonts w:ascii="Arial Narrow" w:hAnsi="Arial Narrow"/>
+                <w:b/>
+                <w:sz w:val="24"/>
+                <w:szCs w:val="24"/>
+              </w:rPr>
+              <w:t>ITEM NO. 8</w:t>
+            </w:r>
+          </w:p>
+        </w:tc>
+        <w:tc>
+          <w:tcPr>
+            <w:tcW w:w="360" w:type="dxa"/>
+          </w:tcPr>
+          <w:p>
+            <w:pPr>
+              <w:jc w:val="center"/>
+              <w:rPr>
+                <w:rFonts w:ascii="Arial Narrow" w:hAnsi="Arial Narrow"/>
+                <w:b/>
+                <w:sz w:val="24"/>
+                <w:szCs w:val="24"/>
+              </w:rPr>
+            </w:pPr>
+          </w:p>
+        </w:tc>
+        <w:tc>
+          <w:tcPr>
+            <w:tcW w:w="12690" w:type="dxa"/>
+            <w:gridSpan w:val="2"/>
+            <w:vMerge w:val="restart"/>
+            <w:vAlign w:val="bottom"/>
+          </w:tcPr>
+          <w:p>
+            <w:pPr>
+              <w:rPr>
+                <w:rFonts w:ascii="Arial Narrow" w:hAnsi="Arial Narrow"/>
+                <w:b/>
+                <w:sz w:val="24"/>
+                <w:szCs w:val="24"/>
+              </w:rPr>
+            </w:pPr>
+            <w:r>
+              <w:rPr>
+                <w:rFonts w:ascii="Arial Narrow" w:hAnsi="Arial Narrow"/>
+                <w:b/>
+                <w:sz w:val="24"/>
+                <w:szCs w:val="24"/>
+              </w:rPr>
+              <w:t>GF 21109</w:t>
+            </w:r>
+          </w:p>
+        </w:tc>
+      </w:tr>
+      <w:tr>
+        <w:trPr>
+          <w:trHeight w:val="162"/>
+        </w:trPr>
+        <w:tc>
+          <w:tcPr>
+            <w:tcW w:w="3150" w:type="dxa"/>
+          </w:tcPr>
+          <w:p>
+            <w:pPr>
+              <w:rPr>
+                <w:rFonts w:ascii="Arial Narrow" w:hAnsi="Arial Narrow"/>
+                <w:b/>
+                <w:sz w:val="24"/>
+                <w:szCs w:val="24"/>
+              </w:rPr>
+            </w:pPr>
+            <w:r>
+              <w:rPr>
+                <w:rFonts w:ascii="Arial Narrow" w:hAnsi="Arial Narrow"/>
+                <w:b/>
+                <w:sz w:val="24"/>
+                <w:szCs w:val="24"/>
+              </w:rPr>
+              <w:t>Project No.</w:t>
+            </w:r>
+          </w:p>
+        </w:tc>
+        <w:tc>
+          <w:tcPr>
+            <w:tcW w:w="360" w:type="dxa"/>
+          </w:tcPr>
+          <w:p>
+            <w:pPr>
+              <w:jc w:val="center"/>
+              <w:rPr>
+                <w:rFonts w:ascii="Arial Narrow" w:hAnsi="Arial Narrow"/>
+                <w:b/>
+                <w:sz w:val="24"/>
+                <w:szCs w:val="24"/>
+              </w:rPr>
+            </w:pPr>
+            <w:r>
+              <w:rPr>
+                <w:rFonts w:ascii="Arial Narrow" w:hAnsi="Arial Narrow"/>
+                <w:b/>
+                <w:sz w:val="24"/>
+                <w:szCs w:val="24"/>
+              </w:rPr>
+              <w:t>:</w:t>
+            </w:r>
+          </w:p>
+        </w:tc>
+        <w:tc>
+          <w:tcPr>
+            <w:tcW w:w="12690" w:type="dxa"/>
+            <w:gridSpan w:val="2"/>
+            <w:vMerge/>
+            <w:tcBorders>
+              <w:bottom w:val="single" w:sz="4" w:space="0" w:color="auto"/>
+            </w:tcBorders>
+          </w:tcPr>
+          <w:p>
+            <w:pPr>
+              <w:rPr>
+                <w:rFonts w:ascii="Arial Narrow" w:hAnsi="Arial Narrow"/>
+                <w:b/>
+                <w:sz w:val="24"/>
+                <w:szCs w:val="24"/>
+              </w:rPr>
+            </w:pPr>
+          </w:p>
+        </w:tc>
+      </w:tr>
+      <w:tr>
+        <w:trPr>
+          <w:trHeight w:val="293"/>
+        </w:trPr>
+        <w:tc>
+          <w:tcPr>
+            <w:tcW w:w="3150" w:type="dxa"/>
+            <w:vAlign w:val="center"/>
+          </w:tcPr>
+          <w:p>
+            <w:pPr>
+              <w:rPr>
+                <w:rFonts w:ascii="Arial Narrow" w:hAnsi="Arial Narrow" w:cs="Arial"/>
+                <w:bCs/>
+                <w:sz w:val="24"/>
+                <w:szCs w:val="24"/>
+              </w:rPr>
+            </w:pPr>
+            <w:r>
+              <w:rPr>
+                <w:rFonts w:ascii="Arial Narrow" w:hAnsi="Arial Narrow" w:cs="Arial"/>
+                <w:bCs/>
+                <w:sz w:val="24"/>
+                <w:szCs w:val="24"/>
+              </w:rPr>
+              <w:t>Project Title</w:t>
+            </w:r>
+          </w:p>
+        </w:tc>
+        <w:tc>
+          <w:tcPr>
+            <w:tcW w:w="360" w:type="dxa"/>
+            <w:vAlign w:val="center"/>
+          </w:tcPr>
+          <w:p>
+            <w:pPr>
+              <w:jc w:val="center"/>
+              <w:rPr>
+                <w:rFonts w:ascii="Arial Narrow" w:hAnsi="Arial Narrow"/>
+                <w:b/>
+                <w:sz w:val="24"/>
+                <w:szCs w:val="24"/>
+              </w:rPr>
+            </w:pPr>
+            <w:r>
+              <w:rPr>
+                <w:rFonts w:ascii="Arial Narrow" w:hAnsi="Arial Narrow"/>
+                <w:b/>
+                <w:sz w:val="24"/>
+                <w:szCs w:val="24"/>
+              </w:rPr>
+              <w:t>:</w:t>
+            </w:r>
+          </w:p>
+        </w:tc>
+        <w:tc>
+          <w:tcPr>
+            <w:tcW w:w="12690" w:type="dxa"/>
+            <w:gridSpan w:val="2"/>
+            <w:tcBorders>
+              <w:top w:val="single" w:sz="4" w:space="0" w:color="auto"/>
+              <w:bottom w:val="single" w:sz="4" w:space="0" w:color="auto"/>
+            </w:tcBorders>
+            <w:vAlign w:val="center"/>
+          </w:tcPr>
+          <w:p>
+            <w:pPr>
+              <w:rPr>
+                <w:rFonts w:ascii="Arial Narrow" w:hAnsi="Arial Narrow"/>
+                <w:b/>
+                <w:sz w:val="24"/>
+                <w:szCs w:val="24"/>
+              </w:rPr>
+            </w:pPr>
+            <w:r>
+              <w:rPr>
+                <w:rFonts w:ascii="Arial Narrow" w:hAnsi="Arial Narrow"/>
+                <w:b/>
+                <w:sz w:val="24"/>
+                <w:szCs w:val="24"/>
+              </w:rPr>
+              <w:t>COMPLETION OF POLICE COMPAC WITH TOURISM INFORMATION AND ASSISTANCE CENTER AT TADIANGAN, TUBA</w:t>
+            </w:r>
+          </w:p>
+        </w:tc>
+      </w:tr>
+      <w:tr>
+        <w:trPr>
+          <w:trHeight w:val="293"/>
+        </w:trPr>
+        <w:tc>
+          <w:tcPr>
+            <w:tcW w:w="3150" w:type="dxa"/>
+            <w:vAlign w:val="center"/>
+          </w:tcPr>
+          <w:p>
+            <w:pPr>
+              <w:rPr>
+                <w:rFonts w:ascii="Arial Narrow" w:hAnsi="Arial Narrow" w:cs="Arial"/>
+                <w:bCs/>
+                <w:sz w:val="24"/>
+                <w:szCs w:val="24"/>
+              </w:rPr>
+            </w:pPr>
+            <w:r>
+              <w:rPr>
+                <w:rFonts w:ascii="Arial Narrow" w:hAnsi="Arial Narrow" w:cs="Arial"/>
+                <w:bCs/>
+                <w:sz w:val="24"/>
+                <w:szCs w:val="24"/>
+              </w:rPr>
+              <w:t>Contract Location</w:t>
+            </w:r>
+          </w:p>
+        </w:tc>
+        <w:tc>
+          <w:tcPr>
+            <w:tcW w:w="360" w:type="dxa"/>
+            <w:vAlign w:val="center"/>
+          </w:tcPr>
+          <w:p>
+            <w:pPr>
+              <w:jc w:val="center"/>
+              <w:rPr>
+                <w:rFonts w:ascii="Arial Narrow" w:hAnsi="Arial Narrow"/>
+                <w:b/>
+                <w:sz w:val="24"/>
+                <w:szCs w:val="24"/>
+              </w:rPr>
+            </w:pPr>
+            <w:r>
+              <w:rPr>
+                <w:rFonts w:ascii="Arial Narrow" w:hAnsi="Arial Narrow"/>
+                <w:b/>
+                <w:sz w:val="24"/>
+                <w:szCs w:val="24"/>
+              </w:rPr>
+              <w:t>:</w:t>
+            </w:r>
+          </w:p>
+        </w:tc>
+        <w:tc>
+          <w:tcPr>
+            <w:tcW w:w="12690" w:type="dxa"/>
+            <w:gridSpan w:val="2"/>
+            <w:tcBorders>
+              <w:top w:val="single" w:sz="4" w:space="0" w:color="auto"/>
+              <w:bottom w:val="single" w:sz="4" w:space="0" w:color="auto"/>
+            </w:tcBorders>
+            <w:vAlign w:val="center"/>
+          </w:tcPr>
+          <w:p>
+            <w:pPr>
+              <w:rPr>
+                <w:rFonts w:ascii="Arial Narrow" w:hAnsi="Arial Narrow"/>
+                <w:b/>
+                <w:sz w:val="24"/>
+                <w:szCs w:val="24"/>
+              </w:rPr>
+            </w:pPr>
+            <w:r>
+              <w:rPr>
+                <w:rFonts w:ascii="Arial Narrow" w:hAnsi="Arial Narrow"/>
+                <w:b/>
+                <w:sz w:val="24"/>
+                <w:szCs w:val="24"/>
+              </w:rPr>
+              <w:t>TUBA</w:t>
+            </w:r>
+            <w:r>
+              <w:rPr>
+                <w:rFonts w:ascii="Arial Narrow" w:hAnsi="Arial Narrow"/>
+                <w:b/>
+                <w:sz w:val="24"/>
+                <w:szCs w:val="24"/>
+              </w:rPr>
+              <w:t>,BENGUET</w:t>
+            </w:r>
+          </w:p>
+        </w:tc>
+      </w:tr>
+      <w:tr>
+        <w:trPr>
+          <w:trHeight w:val="332"/>
+        </w:trPr>
+        <w:tc>
+          <w:tcPr>
+            <w:tcW w:w="3150" w:type="dxa"/>
+            <w:vAlign w:val="center"/>
+          </w:tcPr>
+          <w:p>
+            <w:pPr>
+              <w:rPr>
+                <w:rFonts w:ascii="Arial Narrow" w:hAnsi="Arial Narrow" w:cs="Arial"/>
+                <w:bCs/>
+                <w:sz w:val="24"/>
+                <w:szCs w:val="24"/>
+              </w:rPr>
+            </w:pPr>
+            <w:r>
+              <w:rPr>
+                <w:rFonts w:ascii="Arial Narrow" w:hAnsi="Arial Narrow" w:cs="Arial"/>
+                <w:bCs/>
+                <w:sz w:val="24"/>
+                <w:szCs w:val="24"/>
+              </w:rPr>
+              <w:t>Approved Budget for the Contract</w:t>
+            </w:r>
+            <w:r>
+              <w:rPr>
+                <w:rFonts w:ascii="Arial Narrow" w:hAnsi="Arial Narrow" w:cs="Arial"/>
+                <w:bCs/>
+                <w:sz w:val="24"/>
+                <w:szCs w:val="24"/>
+              </w:rPr>
+              <w:t xml:space="preserve"> </w:t>
+            </w:r>
+          </w:p>
+        </w:tc>
+        <w:tc>
+          <w:tcPr>
+            <w:tcW w:w="360" w:type="dxa"/>
+            <w:vAlign w:val="center"/>
+          </w:tcPr>
+          <w:p>
+            <w:pPr>
+              <w:jc w:val="center"/>
+              <w:rPr>
+                <w:rFonts w:ascii="Arial Narrow" w:hAnsi="Arial Narrow"/>
+                <w:b/>
+                <w:sz w:val="24"/>
+                <w:szCs w:val="24"/>
+              </w:rPr>
+            </w:pPr>
+            <w:r>
+              <w:rPr>
+                <w:rFonts w:ascii="Arial Narrow" w:hAnsi="Arial Narrow"/>
+                <w:b/>
+                <w:sz w:val="24"/>
+                <w:szCs w:val="24"/>
+              </w:rPr>
+              <w:t>:</w:t>
+            </w:r>
+          </w:p>
+        </w:tc>
+        <w:tc>
+          <w:tcPr>
+            <w:tcW w:w="12690" w:type="dxa"/>
+            <w:gridSpan w:val="2"/>
+            <w:tcBorders>
+              <w:top w:val="single" w:sz="4" w:space="0" w:color="auto"/>
+              <w:bottom w:val="single" w:sz="4" w:space="0" w:color="auto"/>
+            </w:tcBorders>
+            <w:vAlign w:val="center"/>
+          </w:tcPr>
+          <w:p>
+            <w:pPr>
+              <w:rPr>
+                <w:rFonts w:ascii="Arial Narrow" w:hAnsi="Arial Narrow"/>
+                <w:b/>
+                <w:sz w:val="24"/>
+                <w:szCs w:val="24"/>
+              </w:rPr>
+            </w:pPr>
+            <w:proofErr w:type="spellStart"/>
+            <w:r>
+              <w:rPr>
+                <w:rFonts w:ascii="Arial Narrow" w:hAnsi="Arial Narrow"/>
+                <w:b/>
+                <w:sz w:val="24"/>
+                <w:szCs w:val="24"/>
+              </w:rPr>
+              <w:t>Php</w:t>
+            </w:r>
+            <w:proofErr w:type="spellEnd"/>
+            <w:r>
+              <w:rPr>
+                <w:rFonts w:ascii="Arial Narrow" w:hAnsi="Arial Narrow"/>
+                <w:b/>
+                <w:sz w:val="24"/>
+                <w:szCs w:val="24"/>
+              </w:rPr>
+              <w:t xml:space="preserve"> 900,000.00</w:t>
+            </w:r>
+          </w:p>
+        </w:tc>
+      </w:tr>
+      <w:tr>
+        <w:trPr>
+          <w:trHeight w:val="293"/>
+        </w:trPr>
+        <w:tc>
+          <w:tcPr>
+            <w:tcW w:w="3150" w:type="dxa"/>
+            <w:vAlign w:val="center"/>
+          </w:tcPr>
+          <w:p>
+            <w:pPr>
+              <w:rPr>
+                <w:rFonts w:ascii="Arial Narrow" w:hAnsi="Arial Narrow" w:cs="Arial"/>
+                <w:bCs/>
+                <w:sz w:val="24"/>
+                <w:szCs w:val="24"/>
+              </w:rPr>
+            </w:pPr>
+            <w:r>
+              <w:rPr>
+                <w:rFonts w:ascii="Arial Narrow" w:hAnsi="Arial Narrow" w:cs="Arial"/>
+                <w:bCs/>
+                <w:sz w:val="24"/>
+                <w:szCs w:val="24"/>
+              </w:rPr>
+              <w:t>Source of Fund</w:t>
+            </w:r>
+          </w:p>
+        </w:tc>
+        <w:tc>
+          <w:tcPr>
+            <w:tcW w:w="360" w:type="dxa"/>
+            <w:vAlign w:val="center"/>
+          </w:tcPr>
+          <w:p>
+            <w:pPr>
+              <w:jc w:val="center"/>
+              <w:rPr>
+                <w:rFonts w:ascii="Arial Narrow" w:hAnsi="Arial Narrow"/>
+                <w:b/>
+                <w:sz w:val="24"/>
+                <w:szCs w:val="24"/>
+              </w:rPr>
+            </w:pPr>
+            <w:r>
+              <w:rPr>
+                <w:rFonts w:ascii="Arial Narrow" w:hAnsi="Arial Narrow"/>
+                <w:b/>
+                <w:sz w:val="24"/>
+                <w:szCs w:val="24"/>
+              </w:rPr>
+              <w:t>:</w:t>
+            </w:r>
+          </w:p>
+        </w:tc>
+        <w:tc>
+          <w:tcPr>
+            <w:tcW w:w="12690" w:type="dxa"/>
+            <w:gridSpan w:val="2"/>
+            <w:tcBorders>
+              <w:top w:val="single" w:sz="4" w:space="0" w:color="auto"/>
+              <w:bottom w:val="single" w:sz="4" w:space="0" w:color="auto"/>
+            </w:tcBorders>
+            <w:vAlign w:val="center"/>
+          </w:tcPr>
+          <w:p>
+            <w:pPr>
+              <w:rPr>
+                <w:rFonts w:ascii="Arial Narrow" w:hAnsi="Arial Narrow"/>
+                <w:b/>
+                <w:sz w:val="24"/>
+                <w:szCs w:val="24"/>
+              </w:rPr>
+            </w:pPr>
+            <w:r>
+              <w:rPr>
+                <w:rFonts w:ascii="Arial Narrow" w:hAnsi="Arial Narrow"/>
+                <w:b/>
+                <w:sz w:val="24"/>
+                <w:szCs w:val="24"/>
+              </w:rPr>
+              <w:t>GF CY 2021</w:t>
+            </w:r>
+          </w:p>
+        </w:tc>
+      </w:tr>
+      <w:tr>
+        <w:trPr>
+          <w:trHeight w:val="293"/>
+        </w:trPr>
+        <w:tc>
+          <w:tcPr>
+            <w:tcW w:w="3150" w:type="dxa"/>
+            <w:vAlign w:val="center"/>
+          </w:tcPr>
+          <w:p>
+            <w:pPr>
+              <w:rPr>
+                <w:rFonts w:ascii="Arial Narrow" w:hAnsi="Arial Narrow" w:cs="Arial"/>
+                <w:bCs/>
+                <w:sz w:val="24"/>
+                <w:szCs w:val="24"/>
+              </w:rPr>
+            </w:pPr>
+            <w:r>
+              <w:rPr>
+                <w:rFonts w:ascii="Arial Narrow" w:hAnsi="Arial Narrow" w:cs="Arial"/>
+                <w:bCs/>
+                <w:sz w:val="24"/>
+                <w:szCs w:val="24"/>
+              </w:rPr>
+              <w:t>Implementing Office</w:t>
+            </w:r>
+          </w:p>
+        </w:tc>
+        <w:tc>
+          <w:tcPr>
+            <w:tcW w:w="360" w:type="dxa"/>
+            <w:vAlign w:val="center"/>
+          </w:tcPr>
+          <w:p>
+            <w:pPr>
+              <w:jc w:val="center"/>
+              <w:rPr>
+                <w:rFonts w:ascii="Arial Narrow" w:hAnsi="Arial Narrow"/>
+                <w:b/>
+                <w:sz w:val="24"/>
+                <w:szCs w:val="24"/>
+              </w:rPr>
+            </w:pPr>
+            <w:r>
+              <w:rPr>
+                <w:rFonts w:ascii="Arial Narrow" w:hAnsi="Arial Narrow"/>
+                <w:b/>
+                <w:sz w:val="24"/>
+                <w:szCs w:val="24"/>
+              </w:rPr>
+              <w:t>:</w:t>
+            </w:r>
+          </w:p>
+        </w:tc>
+        <w:tc>
+          <w:tcPr>
+            <w:tcW w:w="12690" w:type="dxa"/>
+            <w:gridSpan w:val="2"/>
+            <w:tcBorders>
+              <w:top w:val="single" w:sz="4" w:space="0" w:color="auto"/>
+              <w:bottom w:val="single" w:sz="4" w:space="0" w:color="auto"/>
+            </w:tcBorders>
+            <w:vAlign w:val="center"/>
+          </w:tcPr>
+          <w:p>
+            <w:pPr>
+              <w:rPr>
+                <w:rFonts w:ascii="Arial Narrow" w:hAnsi="Arial Narrow"/>
+                <w:b/>
+                <w:sz w:val="24"/>
+                <w:szCs w:val="24"/>
+              </w:rPr>
+            </w:pPr>
+            <w:r>
+              <w:rPr>
+                <w:rFonts w:ascii="Arial Narrow" w:hAnsi="Arial Narrow"/>
+                <w:b/>
+                <w:sz w:val="24"/>
+                <w:szCs w:val="24"/>
+              </w:rPr>
+              <w:t>PROVINCIAL ENGINEERING OFFICE</w:t>
+            </w:r>
+          </w:p>
+        </w:tc>
+      </w:tr>
+      <w:tr>
+        <w:trPr>
+          <w:trHeight w:val="287"/>
+        </w:trPr>
+        <w:tc>
+          <w:tcPr>
+            <w:tcW w:w="3150" w:type="dxa"/>
+            <w:tcBorders>
+              <w:bottom w:val="single" w:sz="4" w:space="0" w:color="auto"/>
+            </w:tcBorders>
+            <w:vAlign w:val="center"/>
+          </w:tcPr>
+          <w:p>
+            <w:pPr>
+              <w:rPr>
+                <w:rFonts w:ascii="Arial Narrow" w:hAnsi="Arial Narrow" w:cs="Arial"/>
+                <w:bCs/>
+                <w:sz w:val="24"/>
+                <w:szCs w:val="24"/>
+              </w:rPr>
+            </w:pPr>
+            <w:r>
+              <w:rPr>
+                <w:rFonts w:ascii="Arial Narrow" w:hAnsi="Arial Narrow" w:cs="Arial"/>
+                <w:bCs/>
+                <w:sz w:val="24"/>
+                <w:szCs w:val="24"/>
+              </w:rPr>
+              <w:t>Time and Place of Bid Opening</w:t>
+            </w:r>
+          </w:p>
+        </w:tc>
+        <w:tc>
+          <w:tcPr>
+            <w:tcW w:w="360" w:type="dxa"/>
+            <w:tcBorders>
+              <w:bottom w:val="single" w:sz="4" w:space="0" w:color="auto"/>
+            </w:tcBorders>
+            <w:vAlign w:val="center"/>
+          </w:tcPr>
+          <w:p>
+            <w:pPr>
+              <w:jc w:val="center"/>
+              <w:rPr>
+                <w:rFonts w:ascii="Arial Narrow" w:hAnsi="Arial Narrow"/>
+                <w:b/>
+                <w:sz w:val="24"/>
+                <w:szCs w:val="24"/>
+              </w:rPr>
+            </w:pPr>
+            <w:r>
+              <w:rPr>
+                <w:rFonts w:ascii="Arial Narrow" w:hAnsi="Arial Narrow"/>
+                <w:b/>
+                <w:sz w:val="24"/>
+                <w:szCs w:val="24"/>
+              </w:rPr>
+              <w:t>:</w:t>
+            </w:r>
+          </w:p>
+        </w:tc>
+        <w:tc>
+          <w:tcPr>
+            <w:tcW w:w="9100" w:type="dxa"/>
+            <w:tcBorders>
+              <w:top w:val="single" w:sz="4" w:space="0" w:color="auto"/>
+              <w:bottom w:val="single" w:sz="4" w:space="0" w:color="auto"/>
+            </w:tcBorders>
+            <w:vAlign w:val="center"/>
+          </w:tcPr>
+          <w:p>
+            <w:pPr>
+              <w:rPr>
+                <w:rFonts w:ascii="Arial Narrow" w:hAnsi="Arial Narrow"/>
+                <w:b/>
+                <w:sz w:val="24"/>
+                <w:szCs w:val="24"/>
+              </w:rPr>
+            </w:pPr>
+            <w:r>
+              <w:rPr>
+                <w:rFonts w:ascii="Arial Narrow" w:hAnsi="Arial Narrow"/>
+                <w:b/>
+                <w:sz w:val="24"/>
+                <w:szCs w:val="24"/>
+              </w:rPr>
+              <w:t>9:00 AM</w:t>
+            </w:r>
+            <w:r>
+              <w:rPr>
+                <w:rFonts w:ascii="Arial Narrow" w:hAnsi="Arial Narrow"/>
+                <w:b/>
+                <w:sz w:val="24"/>
+                <w:szCs w:val="24"/>
+              </w:rPr>
+              <w:t>; Ben Palispis Hall, 3rd Floor Provincial  Capitol, La Trinidad, Benguet</w:t>
+            </w:r>
+          </w:p>
+        </w:tc>
+        <w:tc>
+          <w:tcPr>
+            <w:tcW w:w="3590" w:type="dxa"/>
+            <w:tcBorders>
+              <w:top w:val="single" w:sz="4" w:space="0" w:color="auto"/>
+              <w:bottom w:val="single" w:sz="4" w:space="0" w:color="auto"/>
+            </w:tcBorders>
+            <w:vAlign w:val="center"/>
+          </w:tcPr>
+          <w:p>
+            <w:pPr>
+              <w:rPr>
+                <w:rFonts w:ascii="Arial Narrow" w:hAnsi="Arial Narrow"/>
+                <w:b/>
+                <w:sz w:val="24"/>
+                <w:szCs w:val="24"/>
+              </w:rPr>
+            </w:pPr>
+          </w:p>
+        </w:tc>
+      </w:tr>
+    </w:tbl>
+    <w:p>
+      <w:pPr>
+        <w:spacing w:line="240" w:lineRule="auto"/>
+        <w:rPr>
+          <w:rFonts w:ascii="Arial Narrow" w:hAnsi="Arial Narrow"/>
+          <w:sz w:val="24"/>
+          <w:szCs w:val="24"/>
+        </w:rPr>
+      </w:pPr>
+    </w:p>
+    <w:tbl>
+      <w:tblGrid>
+        <w:gridCol/>
+        <w:gridCol/>
+        <w:gridCol/>
+        <w:gridCol/>
+        <w:gridCol/>
+      </w:tblGrid>
+      <w:tblPr>
+        <w:tblW w:w="0" w:type="dxa"/>
+        <w:tblLayout w:type="autofit"/>
+        <w:bidiVisual w:val="0"/>
+        <w:tblBorders>
+          <w:top w:val="single" w:sz="9" w:color=" black"/>
+          <w:left w:val="single" w:sz="9" w:color=" black"/>
+          <w:right w:val="single" w:sz="9" w:color=" black"/>
+          <w:bottom w:val="single" w:sz="9" w:color=" black"/>
+          <w:insideH w:val="single" w:sz="9" w:color=" black"/>
+          <w:insideV w:val="single" w:sz="9" w:color=" black"/>
+        </w:tblBorders>
+      </w:tblPr>
+      <w:tr>
+        <w:trPr/>
+        <w:tc>
+          <w:tcPr/>
+          <w:p>
+            <w:pPr/>
+            <w:r>
+              <w:rPr/>
+              <w:t xml:space="preserve"/>
+            </w:r>
+          </w:p>
+        </w:tc>
+        <w:tc>
+          <w:tcPr/>
+          <w:p>
+            <w:pPr/>
+            <w:r>
+              <w:rPr/>
+              <w:t xml:space="preserve"/>
+            </w:r>
+          </w:p>
+        </w:tc>
+        <w:tc>
+          <w:tcPr/>
+          <w:p>
+            <w:pPr>
+              <w:jc w:val="center"/>
+              <w:spacing w:after="0"/>
+            </w:pPr>
+            <w:r>
+              <w:rPr>
+                <w:rFonts w:ascii="Arial Narrow" w:hAnsi="Arial Narrow" w:eastAsia="Arial Narrow" w:cs="Arial Narrow"/>
+                <w:sz w:val="24"/>
+                <w:szCs w:val="24"/>
+                <w:b w:val="1"/>
+                <w:bCs w:val="1"/>
+              </w:rPr>
+              <w:t xml:space="preserve">1</w:t>
+            </w:r>
+          </w:p>
+        </w:tc>
+        <w:tc>
+          <w:tcPr/>
+          <w:p>
+            <w:pPr>
+              <w:jc w:val="center"/>
+              <w:spacing w:after="0"/>
+            </w:pPr>
+            <w:r>
+              <w:rPr>
+                <w:rFonts w:ascii="Arial Narrow" w:hAnsi="Arial Narrow" w:eastAsia="Arial Narrow" w:cs="Arial Narrow"/>
+                <w:sz w:val="24"/>
+                <w:szCs w:val="24"/>
+                <w:b w:val="1"/>
+                <w:bCs w:val="1"/>
+              </w:rPr>
+              <w:t xml:space="preserve">2</w:t>
+            </w:r>
+          </w:p>
+        </w:tc>
+        <w:tc>
+          <w:tcPr/>
+          <w:p>
+            <w:pPr>
+              <w:jc w:val="center"/>
+              <w:spacing w:after="0"/>
+            </w:pPr>
+            <w:r>
+              <w:rPr>
+                <w:rFonts w:ascii="Arial Narrow" w:hAnsi="Arial Narrow" w:eastAsia="Arial Narrow" w:cs="Arial Narrow"/>
+                <w:sz w:val="24"/>
+                <w:szCs w:val="24"/>
+                <w:b w:val="1"/>
+                <w:bCs w:val="1"/>
+              </w:rPr>
+              <w:t xml:space="preserve">3</w:t>
+            </w:r>
+          </w:p>
+        </w:tc>
+      </w:tr>
+      <w:tr>
+        <w:trPr/>
+        <w:tc>
+          <w:tcPr/>
+          <w:p>
+            <w:pPr>
+              <w:jc w:val="center"/>
+              <w:spacing w:after="0"/>
+            </w:pPr>
+            <w:r>
+              <w:rPr>
+                <w:rFonts w:ascii="Arial Narrow" w:hAnsi="Arial Narrow" w:eastAsia="Arial Narrow" w:cs="Arial Narrow"/>
+                <w:sz w:val="24"/>
+                <w:szCs w:val="24"/>
+                <w:b w:val="1"/>
+                <w:bCs w:val="1"/>
+              </w:rPr>
+              <w:t xml:space="preserve">NAME OF INTERESTED/INVITED CONTRACTORS</w:t>
+            </w:r>
+          </w:p>
+        </w:tc>
+        <w:tc>
+          <w:tcPr/>
+          <w:p>
+            <w:pPr/>
+            <w:r>
+              <w:rPr/>
+              <w:t xml:space="preserve"/>
+            </w:r>
+          </w:p>
+        </w:tc>
+        <w:tc>
+          <w:tcPr>
+            <w:tcW w:w="1800" w:type="dxa"/>
+          </w:tcPr>
+          <w:p>
+            <w:pPr>
+              <w:jc w:val="center"/>
+              <w:spacing w:after="0"/>
+            </w:pPr>
+            <w:r>
+              <w:rPr>
+                <w:rFonts w:ascii="Arial Narrow" w:hAnsi="Arial Narrow" w:eastAsia="Arial Narrow" w:cs="Arial Narrow"/>
+                <w:sz w:val="24"/>
+                <w:szCs w:val="24"/>
+                <w:b w:val="1"/>
+                <w:bCs w:val="1"/>
+              </w:rPr>
+              <w:t xml:space="preserve">TILA-OK CONSTRUCTION</w:t>
+            </w:r>
+          </w:p>
+        </w:tc>
+        <w:tc>
+          <w:tcPr>
+            <w:tcW w:w="1800" w:type="dxa"/>
+          </w:tcPr>
+          <w:p>
+            <w:pPr>
+              <w:jc w:val="center"/>
+              <w:spacing w:after="0"/>
+            </w:pPr>
+            <w:r>
+              <w:rPr>
+                <w:rFonts w:ascii="Arial Narrow" w:hAnsi="Arial Narrow" w:eastAsia="Arial Narrow" w:cs="Arial Narrow"/>
+                <w:sz w:val="24"/>
+                <w:szCs w:val="24"/>
+                <w:b w:val="1"/>
+                <w:bCs w:val="1"/>
+              </w:rPr>
+              <w:t xml:space="preserve">PALISPIS CONSTRUCTION</w:t>
+            </w:r>
+          </w:p>
+        </w:tc>
+        <w:tc>
+          <w:tcPr>
+            <w:tcW w:w="1800" w:type="dxa"/>
+          </w:tcPr>
+          <w:p>
+            <w:pPr>
+              <w:jc w:val="center"/>
+              <w:spacing w:after="0"/>
+            </w:pPr>
+            <w:r>
+              <w:rPr>
+                <w:rFonts w:ascii="Arial Narrow" w:hAnsi="Arial Narrow" w:eastAsia="Arial Narrow" w:cs="Arial Narrow"/>
+                <w:sz w:val="24"/>
+                <w:szCs w:val="24"/>
+                <w:b w:val="1"/>
+                <w:bCs w:val="1"/>
+              </w:rPr>
+              <w:t xml:space="preserve">AMPSLEO CONSTRUCTION</w:t>
+            </w:r>
+          </w:p>
+        </w:tc>
+      </w:tr>
+      <w:tr>
+        <w:trPr/>
+        <w:tc>
+          <w:tcPr/>
+          <w:p>
+            <w:pPr>
+              <w:jc w:val="center"/>
+              <w:spacing w:after="0"/>
+            </w:pPr>
+            <w:r>
+              <w:rPr>
+                <w:rFonts w:ascii="Arial Narrow" w:hAnsi="Arial Narrow" w:eastAsia="Arial Narrow" w:cs="Arial Narrow"/>
+                <w:sz w:val="24"/>
+                <w:szCs w:val="24"/>
+                <w:b w:val="1"/>
+                <w:bCs w:val="1"/>
+              </w:rPr>
+              <w:t xml:space="preserve">QUOTATION AS READ</w:t>
+            </w:r>
+          </w:p>
+        </w:tc>
+        <w:tc>
+          <w:tcPr/>
+          <w:p>
+            <w:pPr/>
+            <w:r>
+              <w:rPr/>
+              <w:t xml:space="preserve"/>
+            </w:r>
+          </w:p>
+        </w:tc>
+        <w:tc>
+          <w:tcPr>
+            <w:tcW w:w="1800" w:type="dxa"/>
+          </w:tcPr>
+          <w:p>
+            <w:pPr>
+              <w:jc w:val="center"/>
+              <w:spacing w:after="0"/>
+            </w:pPr>
+            <w:r>
+              <w:rPr>
+                <w:rFonts w:ascii="Arial Narrow" w:hAnsi="Arial Narrow" w:eastAsia="Arial Narrow" w:cs="Arial Narrow"/>
+                <w:sz w:val="24"/>
+                <w:szCs w:val="24"/>
+                <w:b w:val="1"/>
+                <w:bCs w:val="1"/>
+              </w:rPr>
+              <w:t xml:space="preserve">Did Not Submit</w:t>
+            </w:r>
+          </w:p>
+        </w:tc>
+        <w:tc>
+          <w:tcPr>
+            <w:tcW w:w="1800" w:type="dxa"/>
+          </w:tcPr>
+          <w:p>
+            <w:pPr>
+              <w:jc w:val="center"/>
+              <w:spacing w:after="0"/>
+            </w:pPr>
+            <w:r>
+              <w:rPr>
+                <w:rFonts w:ascii="Arial Narrow" w:hAnsi="Arial Narrow" w:eastAsia="Arial Narrow" w:cs="Arial Narrow"/>
+                <w:sz w:val="24"/>
+                <w:szCs w:val="24"/>
+                <w:b w:val="1"/>
+                <w:bCs w:val="1"/>
+              </w:rPr>
+              <w:t xml:space="preserve">Did Not Submit</w:t>
+            </w:r>
+          </w:p>
+        </w:tc>
+        <w:tc>
+          <w:tcPr>
+            <w:tcW w:w="1800" w:type="dxa"/>
+          </w:tcPr>
+          <w:p>
+            <w:pPr>
+              <w:jc w:val="center"/>
+              <w:spacing w:after="0"/>
+            </w:pPr>
+            <w:r>
+              <w:rPr>
+                <w:rFonts w:ascii="Arial Narrow" w:hAnsi="Arial Narrow" w:eastAsia="Arial Narrow" w:cs="Arial Narrow"/>
+                <w:sz w:val="24"/>
+                <w:szCs w:val="24"/>
+                <w:b w:val="1"/>
+                <w:bCs w:val="1"/>
+              </w:rPr>
+              <w:t xml:space="preserve">PHP 899,349.05</w:t>
+            </w:r>
+          </w:p>
+        </w:tc>
+      </w:tr>
+      <w:tr>
+        <w:trPr/>
+        <w:tc>
+          <w:tcPr/>
+          <w:p>
+            <w:pPr>
+              <w:jc w:val="center"/>
+              <w:spacing w:after="0"/>
+            </w:pPr>
+            <w:r>
+              <w:rPr>
+                <w:rFonts w:ascii="Arial Narrow" w:hAnsi="Arial Narrow" w:eastAsia="Arial Narrow" w:cs="Arial Narrow"/>
+                <w:sz w:val="24"/>
+                <w:szCs w:val="24"/>
+                <w:b w:val="1"/>
+                <w:bCs w:val="1"/>
+              </w:rPr>
+              <w:t xml:space="preserve">QUOTATION AS EVALUATED</w:t>
+            </w:r>
+          </w:p>
+        </w:tc>
+        <w:tc>
+          <w:tcPr/>
+          <w:p>
+            <w:pPr/>
+            <w:r>
+              <w:rPr/>
+              <w:t xml:space="preserve"/>
+            </w:r>
+          </w:p>
+        </w:tc>
+        <w:tc>
+          <w:tcPr>
+            <w:tcW w:w="1800" w:type="dxa"/>
+          </w:tcPr>
+          <w:p>
+            <w:pPr>
+              <w:jc w:val="center"/>
+              <w:spacing w:after="0"/>
+            </w:pPr>
+            <w:r>
+              <w:rPr>
+                <w:rFonts w:ascii="Arial Narrow" w:hAnsi="Arial Narrow" w:eastAsia="Arial Narrow" w:cs="Arial Narrow"/>
+                <w:sz w:val="24"/>
+                <w:szCs w:val="24"/>
+                <w:b w:val="1"/>
+                <w:bCs w:val="1"/>
+              </w:rPr>
+              <w:t xml:space="preserve"/>
+            </w:r>
+          </w:p>
+        </w:tc>
+        <w:tc>
+          <w:tcPr>
+            <w:tcW w:w="1800" w:type="dxa"/>
+          </w:tcPr>
+          <w:p>
+            <w:pPr>
+              <w:jc w:val="center"/>
+              <w:spacing w:after="0"/>
+            </w:pPr>
+            <w:r>
+              <w:rPr>
+                <w:rFonts w:ascii="Arial Narrow" w:hAnsi="Arial Narrow" w:eastAsia="Arial Narrow" w:cs="Arial Narrow"/>
+                <w:sz w:val="24"/>
+                <w:szCs w:val="24"/>
+                <w:b w:val="1"/>
+                <w:bCs w:val="1"/>
+              </w:rPr>
+              <w:t xml:space="preserve"/>
+            </w:r>
+          </w:p>
+        </w:tc>
+        <w:tc>
+          <w:tcPr>
+            <w:tcW w:w="1800" w:type="dxa"/>
+          </w:tcPr>
+          <w:p>
+            <w:pPr>
+              <w:jc w:val="center"/>
+              <w:spacing w:after="0"/>
+            </w:pPr>
+            <w:r>
+              <w:rPr>
+                <w:rFonts w:ascii="Arial Narrow" w:hAnsi="Arial Narrow" w:eastAsia="Arial Narrow" w:cs="Arial Narrow"/>
+                <w:sz w:val="24"/>
+                <w:szCs w:val="24"/>
+                <w:b w:val="1"/>
+                <w:bCs w:val="1"/>
+              </w:rPr>
+              <w:t xml:space="preserve">PHP 899,349.05</w:t>
+            </w:r>
+          </w:p>
+        </w:tc>
+      </w:tr>
+      <w:tr>
+        <w:trPr/>
+        <w:tc>
+          <w:tcPr/>
+          <w:p>
+            <w:pPr>
+              <w:jc w:val="center"/>
+              <w:spacing w:after="0"/>
+            </w:pPr>
+            <w:r>
+              <w:rPr>
+                <w:rFonts w:ascii="Arial Narrow" w:hAnsi="Arial Narrow" w:eastAsia="Arial Narrow" w:cs="Arial Narrow"/>
+                <w:sz w:val="24"/>
+                <w:szCs w:val="24"/>
+                <w:b w:val="1"/>
+                <w:bCs w:val="1"/>
+              </w:rPr>
+              <w:t xml:space="preserve">RANK</w:t>
+            </w:r>
+          </w:p>
+        </w:tc>
+        <w:tc>
+          <w:tcPr/>
+          <w:p>
+            <w:pPr/>
+            <w:r>
+              <w:rPr/>
+              <w:t xml:space="preserve"/>
+            </w:r>
+          </w:p>
+        </w:tc>
+        <w:tc>
+          <w:tcPr>
+            <w:tcW w:w="1800" w:type="dxa"/>
+          </w:tcPr>
+          <w:p>
+            <w:pPr>
+              <w:jc w:val="center"/>
+              <w:spacing w:after="0"/>
+            </w:pPr>
+            <w:r>
+              <w:rPr>
+                <w:rFonts w:ascii="Arial Narrow" w:hAnsi="Arial Narrow" w:eastAsia="Arial Narrow" w:cs="Arial Narrow"/>
+                <w:sz w:val="24"/>
+                <w:szCs w:val="24"/>
+                <w:b w:val="0"/>
+                <w:bCs w:val="0"/>
+              </w:rPr>
+              <w:t xml:space="preserve"/>
+            </w:r>
+          </w:p>
+        </w:tc>
+        <w:tc>
+          <w:tcPr>
+            <w:tcW w:w="1800" w:type="dxa"/>
+          </w:tcPr>
+          <w:p>
+            <w:pPr>
+              <w:jc w:val="center"/>
+              <w:spacing w:after="0"/>
+            </w:pPr>
+            <w:r>
+              <w:rPr>
+                <w:rFonts w:ascii="Arial Narrow" w:hAnsi="Arial Narrow" w:eastAsia="Arial Narrow" w:cs="Arial Narrow"/>
+                <w:sz w:val="24"/>
+                <w:szCs w:val="24"/>
+                <w:b w:val="0"/>
+                <w:bCs w:val="0"/>
+              </w:rPr>
+              <w:t xml:space="preserve"/>
+            </w:r>
+          </w:p>
+        </w:tc>
+        <w:tc>
+          <w:tcPr>
+            <w:tcW w:w="1800" w:type="dxa"/>
+          </w:tcPr>
+          <w:p>
+            <w:pPr>
+              <w:jc w:val="center"/>
+              <w:spacing w:after="0"/>
+            </w:pPr>
+            <w:r>
+              <w:rPr>
+                <w:rFonts w:ascii="Arial Narrow" w:hAnsi="Arial Narrow" w:eastAsia="Arial Narrow" w:cs="Arial Narrow"/>
+                <w:sz w:val="24"/>
+                <w:szCs w:val="24"/>
+                <w:b w:val="0"/>
+                <w:bCs w:val="0"/>
+              </w:rPr>
+              <w:t xml:space="preserve">Lone Quotation</w:t>
+            </w:r>
+          </w:p>
+        </w:tc>
+      </w:tr>
+    </w:tbl>
+    <w:p>
+      <w:pPr>
+        <w:spacing w:after="0" w:line="240" w:lineRule="auto"/>
+        <w:rPr>
+          <w:rFonts w:ascii="Arial Narrow" w:hAnsi="Arial Narrow"/>
+        </w:rPr>
+      </w:pPr>
+      <w:r>
+        <w:rPr>
+          <w:rFonts w:ascii="Arial Narrow" w:hAnsi="Arial Narrow"/>
+        </w:rPr>
+        <w:t xml:space="preserve"> </w:t>
+      </w:r>
+    </w:p>
+    <w:tbl>
+      <w:tblPr>
+        <w:tblStyle w:val="TableGrid"/>
+        <w:tblW w:w="0" w:type="auto"/>
+        <w:tblBorders>
+          <w:top w:val="none" w:sz="0" w:space="0" w:color="auto"/>
+          <w:left w:val="none" w:sz="0" w:space="0" w:color="auto"/>
+          <w:bottom w:val="none" w:sz="0" w:space="0" w:color="auto"/>
+          <w:right w:val="none" w:sz="0" w:space="0" w:color="auto"/>
+          <w:insideH w:val="none" w:sz="0" w:space="0" w:color="auto"/>
+          <w:insideV w:val="none" w:sz="0" w:space="0" w:color="auto"/>
+        </w:tblBorders>
+        <w:tblLook w:val="04A0" w:firstRow="1" w:lastRow="0" w:firstColumn="1" w:lastColumn="0" w:noHBand="0" w:noVBand="1"/>
+      </w:tblPr>
+      <w:tblGrid>
+        <w:gridCol w:w="2989"/>
+        <w:gridCol w:w="3957"/>
+        <w:gridCol w:w="3912"/>
+        <w:gridCol w:w="3566"/>
+        <w:gridCol w:w="3566"/>
+      </w:tblGrid>
+      <w:tr>
+        <w:trPr>
+          <w:trHeight w:val="924"/>
+        </w:trPr>
+        <w:tc>
+          <w:tcPr>
+            <w:tcW w:w="2989" w:type="dxa"/>
+            <w:vAlign w:val="bottom"/>
+          </w:tcPr>
+          <w:p>
+            <w:pPr>
+              <w:jc w:val="center"/>
+              <w:rPr>
+                <w:rFonts w:ascii="Arial Narrow" w:hAnsi="Arial Narrow"/>
+                <w:b/>
+                <w:u w:val="single"/>
+              </w:rPr>
+            </w:pPr>
+            <w:r>
+              <w:rPr>
+                <w:rFonts w:ascii="Arial Narrow" w:hAnsi="Arial Narrow"/>
+                <w:b/>
+                <w:u w:val="single"/>
+              </w:rPr>
+              <w:t>SUNNY G. SACLA</w:t>
+            </w:r>
+          </w:p>
+          <w:p>
+            <w:pPr>
+              <w:jc w:val="center"/>
+              <w:rPr>
+                <w:rFonts w:ascii="Arial Narrow" w:hAnsi="Arial Narrow"/>
+              </w:rPr>
+            </w:pPr>
+            <w:r>
+              <w:rPr>
+                <w:rFonts w:ascii="Arial Narrow" w:hAnsi="Arial Narrow"/>
+              </w:rPr>
+              <w:t>BAC CHAIRMAN</w:t>
+            </w:r>
+          </w:p>
+        </w:tc>
+        <w:tc>
+          <w:tcPr>
+            <w:tcW w:w="3957" w:type="dxa"/>
+            <w:vAlign w:val="bottom"/>
+          </w:tcPr>
+          <w:p>
+            <w:pPr>
+              <w:jc w:val="center"/>
+              <w:rPr>
+                <w:rFonts w:ascii="Arial Narrow" w:hAnsi="Arial Narrow"/>
+                <w:b/>
+                <w:u w:val="single"/>
+              </w:rPr>
+            </w:pPr>
+            <w:r>
+              <w:rPr>
+                <w:rFonts w:ascii="Arial Narrow" w:hAnsi="Arial Narrow"/>
+                <w:b/>
+                <w:u w:val="single"/>
+              </w:rPr>
+              <w:t>BRIAN A. CAMHIT</w:t>
+            </w:r>
+          </w:p>
+          <w:p>
+            <w:pPr>
+              <w:jc w:val="center"/>
+              <w:rPr>
+                <w:rFonts w:ascii="Arial Narrow" w:hAnsi="Arial Narrow"/>
+              </w:rPr>
+            </w:pPr>
+            <w:r>
+              <w:rPr>
+                <w:rFonts w:ascii="Arial Narrow" w:hAnsi="Arial Narrow"/>
+              </w:rPr>
+              <w:t>BAC - VICE CHAIRMAN</w:t>
+            </w:r>
+          </w:p>
+        </w:tc>
+        <w:tc>
+          <w:tcPr>
+            <w:tcW w:w="3912" w:type="dxa"/>
+            <w:vAlign w:val="bottom"/>
+          </w:tcPr>
+          <w:p>
+            <w:pPr>
+              <w:jc w:val="center"/>
+              <w:rPr>
+                <w:rFonts w:ascii="Arial Narrow" w:hAnsi="Arial Narrow"/>
+                <w:b/>
+                <w:u w:val="single"/>
+              </w:rPr>
+            </w:pPr>
+            <w:r>
+              <w:rPr>
+                <w:rFonts w:ascii="Arial Narrow" w:hAnsi="Arial Narrow"/>
+                <w:b/>
+                <w:u w:val="single"/>
+              </w:rPr>
+              <w:t>JAKE A. SAGPAEY</w:t>
+            </w:r>
+          </w:p>
+          <w:p>
+            <w:pPr>
+              <w:jc w:val="center"/>
+              <w:rPr>
+                <w:rFonts w:ascii="Arial Narrow" w:hAnsi="Arial Narrow"/>
+              </w:rPr>
+            </w:pPr>
+            <w:r>
+              <w:rPr>
+                <w:rFonts w:ascii="Arial Narrow" w:hAnsi="Arial Narrow"/>
+              </w:rPr>
+              <w:t>BAC MEMBER</w:t>
+            </w:r>
+          </w:p>
+        </w:tc>
+        <w:tc>
+          <w:tcPr>
+            <w:tcW w:w="3566" w:type="dxa"/>
+            <w:vAlign w:val="bottom"/>
+          </w:tcPr>
+          <w:p>
+            <w:pPr>
+              <w:jc w:val="center"/>
+              <w:rPr>
+                <w:rFonts w:ascii="Arial Narrow" w:hAnsi="Arial Narrow"/>
+                <w:b/>
+                <w:u w:val="single"/>
+              </w:rPr>
+            </w:pPr>
+            <w:r>
+              <w:rPr>
+                <w:rFonts w:ascii="Arial Narrow" w:hAnsi="Arial Narrow"/>
+                <w:b/>
+                <w:u w:val="single"/>
+              </w:rPr>
+              <w:t>JERRY L. BOCANOG</w:t>
+            </w:r>
+          </w:p>
+          <w:p>
+            <w:pPr>
+              <w:jc w:val="center"/>
+              <w:rPr>
+                <w:rFonts w:ascii="Arial Narrow" w:hAnsi="Arial Narrow"/>
+                <w:b/>
+                <w:u w:val="single"/>
+              </w:rPr>
+            </w:pPr>
+            <w:r>
+              <w:rPr>
+                <w:rFonts w:ascii="Arial Narrow" w:hAnsi="Arial Narrow"/>
+              </w:rPr>
+              <w:t>BAC MEMBER</w:t>
+            </w:r>
+          </w:p>
+        </w:tc>
+        <w:tc>
+          <w:tcPr>
+            <w:tcW w:w="3566" w:type="dxa"/>
+            <w:vAlign w:val="bottom"/>
+          </w:tcPr>
+          <w:p>
+            <w:pPr>
+              <w:jc w:val="center"/>
+              <w:rPr>
+                <w:rFonts w:ascii="Arial Narrow" w:hAnsi="Arial Narrow"/>
+                <w:b/>
+                <w:u w:val="single"/>
+              </w:rPr>
+            </w:pPr>
+            <w:r>
+              <w:rPr>
+                <w:rFonts w:ascii="Arial Narrow" w:hAnsi="Arial Narrow"/>
+                <w:b/>
+                <w:u w:val="single"/>
+              </w:rPr>
+              <w:t>FRANCIS N. DITAN</w:t>
+            </w:r>
+          </w:p>
+          <w:p>
+            <w:pPr>
+              <w:jc w:val="center"/>
+              <w:rPr>
+                <w:rFonts w:ascii="Arial Narrow" w:hAnsi="Arial Narrow"/>
+                <w:b/>
+                <w:u w:val="single"/>
+              </w:rPr>
+            </w:pPr>
+            <w:r>
+              <w:rPr>
+                <w:rFonts w:ascii="Arial Narrow" w:hAnsi="Arial Narrow"/>
+              </w:rPr>
+              <w:t>BAC MEMBER</w:t>
+            </w:r>
+          </w:p>
+        </w:tc>
+      </w:tr>
+      <w:tr>
+        <w:trPr>
+          <w:trHeight w:val="924"/>
+        </w:trPr>
+        <w:tc>
+          <w:tcPr>
+            <w:tcW w:w="2989" w:type="dxa"/>
+            <w:vAlign w:val="bottom"/>
+          </w:tcPr>
+          <w:p>
+            <w:pPr>
+              <w:jc w:val="center"/>
+              <w:rPr>
+                <w:rFonts w:ascii="Arial Narrow" w:hAnsi="Arial Narrow"/>
+                <w:b/>
+                <w:u w:val="single"/>
+              </w:rPr>
+            </w:pPr>
+            <w:r>
+              <w:rPr>
+                <w:rFonts w:ascii="Arial Narrow" w:hAnsi="Arial Narrow"/>
+                <w:b/>
+                <w:u w:val="single"/>
+              </w:rPr>
               <w:t>ELEAZAR B. CARIAS</w:t>
+            </w:r>
+          </w:p>
+          <w:p>
+            <w:pPr>
+              <w:jc w:val="center"/>
+              <w:rPr>
+                <w:rFonts w:ascii="Arial Narrow" w:hAnsi="Arial Narrow"/>
+              </w:rPr>
+            </w:pPr>
+            <w:r>
+              <w:rPr>
+                <w:rFonts w:ascii="Arial Narrow" w:hAnsi="Arial Narrow"/>
+              </w:rPr>
+              <w:t>BAC MEMBER</w:t>
+            </w:r>
+          </w:p>
+        </w:tc>
+        <w:tc>
+          <w:tcPr>
+            <w:tcW w:w="3957" w:type="dxa"/>
+            <w:vAlign w:val="bottom"/>
+          </w:tcPr>
+          <w:p>
+            <w:pPr>
+              <w:jc w:val="center"/>
+              <w:rPr>
+                <w:rFonts w:ascii="Arial Narrow" w:hAnsi="Arial Narrow"/>
+                <w:b/>
+                <w:u w:val="single"/>
+              </w:rPr>
+            </w:pPr>
+            <w:r>
+              <w:rPr>
+                <w:rFonts w:ascii="Arial Narrow" w:hAnsi="Arial Narrow"/>
+                <w:b/>
+                <w:u w:val="single"/>
+              </w:rPr>
+              <w:t>ANNABELLE B. HIDALGO</w:t>
             </w:r>
           </w:p>
           <w:p>

</xml_diff>